<commit_message>
added diagramme de sequence de authentifier and creerprojet to the report
</commit_message>
<xml_diff>
--- a/Direction_Scientifique_Chao_CHEN_Junshuai_ZHU.docx
+++ b/Direction_Scientifique_Chao_CHEN_Junshuai_ZHU.docx
@@ -15812,11 +15812,11 @@
         <w:tab/>
         <w:t xml:space="preserve">Diagramme de séquences fonctionnelles du scénario </w:t>
       </w:r>
-      <w:proofErr w:type="spellStart"/>
-      <w:r>
-        <w:t>ScExceptionCréerProjetQuantitéSansContrat</w:t>
-      </w:r>
-      <w:proofErr w:type="spellEnd"/>
+      <w:r>
+        <w:t>ScExceptionCréerProjeSansContratExistant</w:t>
+      </w:r>
+      <w:bookmarkStart w:id="41" w:name="_GoBack"/>
+      <w:bookmarkEnd w:id="41"/>
     </w:p>
     <w:p>
       <w:pPr>
@@ -15826,7 +15826,7 @@
           <w:lang w:eastAsia="zh-CN"/>
         </w:rPr>
       </w:pPr>
-      <w:bookmarkStart w:id="41" w:name="_Ref501296793"/>
+      <w:bookmarkStart w:id="42" w:name="_Ref501296793"/>
       <w:r>
         <w:rPr>
           <w:noProof/>
@@ -15904,7 +15904,7 @@
       <w:r>
         <w:fldChar w:fldCharType="end"/>
       </w:r>
-      <w:bookmarkEnd w:id="41"/>
+      <w:bookmarkEnd w:id="42"/>
       <w:r>
         <w:tab/>
         <w:t xml:space="preserve">Diagramme de séquences fonctionnelles du scénario </w:t>
@@ -15923,7 +15923,7 @@
           <w:lang w:eastAsia="zh-CN"/>
         </w:rPr>
       </w:pPr>
-      <w:bookmarkStart w:id="42" w:name="_Ref501296804"/>
+      <w:bookmarkStart w:id="43" w:name="_Ref501296804"/>
       <w:r>
         <w:rPr>
           <w:noProof/>
@@ -16001,7 +16001,7 @@
       <w:r>
         <w:fldChar w:fldCharType="end"/>
       </w:r>
-      <w:bookmarkEnd w:id="42"/>
+      <w:bookmarkEnd w:id="43"/>
       <w:r>
         <w:tab/>
         <w:t xml:space="preserve">Diagramme de séquences fonctionnelles du scénario </w:t>
@@ -16020,7 +16020,7 @@
           <w:lang w:eastAsia="zh-CN"/>
         </w:rPr>
       </w:pPr>
-      <w:bookmarkStart w:id="43" w:name="_Ref501296829"/>
+      <w:bookmarkStart w:id="44" w:name="_Ref501296829"/>
       <w:r>
         <w:rPr>
           <w:noProof/>
@@ -16098,7 +16098,7 @@
       <w:r>
         <w:fldChar w:fldCharType="end"/>
       </w:r>
-      <w:bookmarkEnd w:id="43"/>
+      <w:bookmarkEnd w:id="44"/>
       <w:r>
         <w:tab/>
         <w:t xml:space="preserve">Diagramme de séquences fonctionnelles du scénario </w:t>
@@ -16117,7 +16117,7 @@
           <w:lang w:eastAsia="zh-CN"/>
         </w:rPr>
       </w:pPr>
-      <w:bookmarkStart w:id="44" w:name="_Ref501296833"/>
+      <w:bookmarkStart w:id="45" w:name="_Ref501296833"/>
       <w:r>
         <w:rPr>
           <w:noProof/>
@@ -16195,7 +16195,7 @@
       <w:r>
         <w:fldChar w:fldCharType="end"/>
       </w:r>
-      <w:bookmarkEnd w:id="44"/>
+      <w:bookmarkEnd w:id="45"/>
       <w:r>
         <w:tab/>
         <w:t xml:space="preserve">Diagramme de séquences fonctionnelles du scénario </w:t>
@@ -16214,7 +16214,7 @@
           <w:lang w:eastAsia="zh-CN"/>
         </w:rPr>
       </w:pPr>
-      <w:bookmarkStart w:id="45" w:name="_Ref501296838"/>
+      <w:bookmarkStart w:id="46" w:name="_Ref501296838"/>
       <w:r>
         <w:rPr>
           <w:noProof/>
@@ -16292,7 +16292,7 @@
       <w:r>
         <w:fldChar w:fldCharType="end"/>
       </w:r>
-      <w:bookmarkEnd w:id="45"/>
+      <w:bookmarkEnd w:id="46"/>
       <w:r>
         <w:tab/>
         <w:t xml:space="preserve">Diagramme de séquences fonctionnelles du scénario </w:t>
@@ -16311,7 +16311,7 @@
           <w:lang w:eastAsia="zh-CN"/>
         </w:rPr>
       </w:pPr>
-      <w:bookmarkStart w:id="46" w:name="_Ref501296841"/>
+      <w:bookmarkStart w:id="47" w:name="_Ref501296841"/>
       <w:r>
         <w:rPr>
           <w:noProof/>
@@ -16389,7 +16389,7 @@
       <w:r>
         <w:fldChar w:fldCharType="end"/>
       </w:r>
-      <w:bookmarkEnd w:id="46"/>
+      <w:bookmarkEnd w:id="47"/>
       <w:r>
         <w:tab/>
         <w:t xml:space="preserve">Diagramme de séquences fonctionnelles du scénario </w:t>
@@ -16468,7 +16468,7 @@
         <w:pStyle w:val="af0"/>
         <w:jc w:val="center"/>
       </w:pPr>
-      <w:bookmarkStart w:id="47" w:name="_Ref501296845"/>
+      <w:bookmarkStart w:id="48" w:name="_Ref501296845"/>
       <w:r>
         <w:t xml:space="preserve">Figure </w:t>
       </w:r>
@@ -16490,7 +16490,7 @@
       <w:r>
         <w:fldChar w:fldCharType="end"/>
       </w:r>
-      <w:bookmarkEnd w:id="47"/>
+      <w:bookmarkEnd w:id="48"/>
       <w:r>
         <w:tab/>
         <w:t xml:space="preserve">Diagramme de séquences fonctionnelles du scénario </w:t>
@@ -16512,8 +16512,8 @@
         <w:pStyle w:val="af0"/>
         <w:jc w:val="center"/>
       </w:pPr>
-      <w:bookmarkStart w:id="48" w:name="_Ref375233044"/>
-      <w:bookmarkStart w:id="49" w:name="_Ref375233050"/>
+      <w:bookmarkStart w:id="49" w:name="_Ref375233044"/>
+      <w:bookmarkStart w:id="50" w:name="_Ref375233050"/>
       <w:r>
         <w:rPr>
           <w:noProof/>
@@ -16591,20 +16591,20 @@
       <w:r>
         <w:fldChar w:fldCharType="end"/>
       </w:r>
+      <w:bookmarkEnd w:id="50"/>
+      <w:r>
+        <w:tab/>
+      </w:r>
+      <w:bookmarkStart w:id="51" w:name="_Ref375233037"/>
+      <w:r>
+        <w:t xml:space="preserve">Diagramme de séquences fonctionnelles du scénario </w:t>
+      </w:r>
+      <w:proofErr w:type="spellStart"/>
+      <w:r>
+        <w:t>ScExceptionChangerContratInexistant</w:t>
+      </w:r>
+      <w:bookmarkEnd w:id="51"/>
       <w:bookmarkEnd w:id="49"/>
-      <w:r>
-        <w:tab/>
-      </w:r>
-      <w:bookmarkStart w:id="50" w:name="_Ref375233037"/>
-      <w:r>
-        <w:t xml:space="preserve">Diagramme de séquences fonctionnelles du scénario </w:t>
-      </w:r>
-      <w:proofErr w:type="spellStart"/>
-      <w:r>
-        <w:t>ScExceptionChangerContratInexistant</w:t>
-      </w:r>
-      <w:bookmarkEnd w:id="50"/>
-      <w:bookmarkEnd w:id="48"/>
       <w:proofErr w:type="spellEnd"/>
     </w:p>
     <w:p>
@@ -16615,7 +16615,7 @@
           <w:lang w:eastAsia="zh-CN"/>
         </w:rPr>
       </w:pPr>
-      <w:bookmarkStart w:id="51" w:name="_Ref501296849"/>
+      <w:bookmarkStart w:id="52" w:name="_Ref501296849"/>
       <w:r>
         <w:rPr>
           <w:noProof/>
@@ -16699,7 +16699,7 @@
       <w:r>
         <w:fldChar w:fldCharType="end"/>
       </w:r>
-      <w:bookmarkEnd w:id="51"/>
+      <w:bookmarkEnd w:id="52"/>
       <w:r>
         <w:tab/>
         <w:t xml:space="preserve">Diagramme de séquences fonctionnelles du scénario </w:t>
@@ -16718,7 +16718,7 @@
           <w:lang w:eastAsia="zh-CN"/>
         </w:rPr>
       </w:pPr>
-      <w:bookmarkStart w:id="52" w:name="_Ref501296857"/>
+      <w:bookmarkStart w:id="53" w:name="_Ref501296857"/>
       <w:r>
         <w:rPr>
           <w:noProof/>
@@ -16796,7 +16796,7 @@
       <w:r>
         <w:fldChar w:fldCharType="end"/>
       </w:r>
-      <w:bookmarkEnd w:id="52"/>
+      <w:bookmarkEnd w:id="53"/>
       <w:r>
         <w:tab/>
         <w:t xml:space="preserve">Diagramme de séquences fonctionnelles du scénario </w:t>
@@ -16824,7 +16824,7 @@
           <w:lang w:eastAsia="zh-CN"/>
         </w:rPr>
       </w:pPr>
-      <w:bookmarkStart w:id="53" w:name="_Ref501297474"/>
+      <w:bookmarkStart w:id="54" w:name="_Ref501297474"/>
       <w:r>
         <w:rPr>
           <w:noProof/>
@@ -16902,7 +16902,7 @@
       <w:r>
         <w:fldChar w:fldCharType="end"/>
       </w:r>
-      <w:bookmarkEnd w:id="53"/>
+      <w:bookmarkEnd w:id="54"/>
       <w:r>
         <w:tab/>
         <w:t xml:space="preserve">Diagramme de séquences fonctionnelles du scénario </w:t>
@@ -16927,7 +16927,7 @@
         <w:pStyle w:val="af0"/>
         <w:jc w:val="center"/>
       </w:pPr>
-      <w:bookmarkStart w:id="54" w:name="_Ref501297478"/>
+      <w:bookmarkStart w:id="55" w:name="_Ref501297478"/>
       <w:r>
         <w:rPr>
           <w:noProof/>
@@ -17011,7 +17011,7 @@
       <w:r>
         <w:fldChar w:fldCharType="end"/>
       </w:r>
-      <w:bookmarkEnd w:id="54"/>
+      <w:bookmarkEnd w:id="55"/>
       <w:r>
         <w:tab/>
         <w:t xml:space="preserve">Diagramme de séquences fonctionnelles du scénario </w:t>
@@ -17141,7 +17141,7 @@
                                 <w:noProof/>
                               </w:rPr>
                             </w:pPr>
-                            <w:bookmarkStart w:id="55" w:name="_Ref375233158"/>
+                            <w:bookmarkStart w:id="56" w:name="_Ref375233158"/>
                             <w:r>
                               <w:t xml:space="preserve">Figure </w:t>
                             </w:r>
@@ -17163,7 +17163,7 @@
                             <w:r>
                               <w:fldChar w:fldCharType="end"/>
                             </w:r>
-                            <w:bookmarkEnd w:id="55"/>
+                            <w:bookmarkEnd w:id="56"/>
                             <w:r>
                               <w:tab/>
                               <w:t xml:space="preserve">Diagramme de séquences fonctionnelles du scénario </w:t>
@@ -17201,7 +17201,7 @@
                           <w:noProof/>
                         </w:rPr>
                       </w:pPr>
-                      <w:bookmarkStart w:id="56" w:name="_Ref375233158"/>
+                      <w:bookmarkStart w:id="57" w:name="_Ref375233158"/>
                       <w:r>
                         <w:t xml:space="preserve">Figure </w:t>
                       </w:r>
@@ -17223,7 +17223,7 @@
                       <w:r>
                         <w:fldChar w:fldCharType="end"/>
                       </w:r>
-                      <w:bookmarkEnd w:id="56"/>
+                      <w:bookmarkEnd w:id="57"/>
                       <w:r>
                         <w:tab/>
                         <w:t xml:space="preserve">Diagramme de séquences fonctionnelles du scénario </w:t>
@@ -17251,7 +17251,7 @@
           <w:lang w:eastAsia="zh-CN"/>
         </w:rPr>
       </w:pPr>
-      <w:bookmarkStart w:id="57" w:name="_Ref501297481"/>
+      <w:bookmarkStart w:id="58" w:name="_Ref501297481"/>
       <w:r>
         <w:rPr>
           <w:noProof/>
@@ -17329,7 +17329,7 @@
       <w:r>
         <w:fldChar w:fldCharType="end"/>
       </w:r>
-      <w:bookmarkEnd w:id="57"/>
+      <w:bookmarkEnd w:id="58"/>
       <w:r>
         <w:tab/>
         <w:t xml:space="preserve">Diagramme de séquences fonctionnelles du scénario </w:t>
@@ -17424,7 +17424,7 @@
         <w:pStyle w:val="af0"/>
         <w:jc w:val="center"/>
       </w:pPr>
-      <w:bookmarkStart w:id="58" w:name="_Ref501297485"/>
+      <w:bookmarkStart w:id="59" w:name="_Ref501297485"/>
       <w:r>
         <w:t xml:space="preserve">Figure </w:t>
       </w:r>
@@ -17446,7 +17446,7 @@
       <w:r>
         <w:fldChar w:fldCharType="end"/>
       </w:r>
-      <w:bookmarkEnd w:id="58"/>
+      <w:bookmarkEnd w:id="59"/>
       <w:r>
         <w:tab/>
         <w:t xml:space="preserve">Diagramme de séquences fonctionnelles du scénario </w:t>
@@ -17462,7 +17462,7 @@
         <w:pStyle w:val="af0"/>
         <w:jc w:val="center"/>
       </w:pPr>
-      <w:bookmarkStart w:id="59" w:name="_Ref501297641"/>
+      <w:bookmarkStart w:id="60" w:name="_Ref501297641"/>
       <w:r>
         <w:rPr>
           <w:noProof/>
@@ -17540,7 +17540,7 @@
       <w:r>
         <w:fldChar w:fldCharType="end"/>
       </w:r>
-      <w:bookmarkEnd w:id="59"/>
+      <w:bookmarkEnd w:id="60"/>
       <w:r>
         <w:tab/>
         <w:t xml:space="preserve">Diagramme de séquences fonctionnelles du scénario </w:t>
@@ -17559,7 +17559,7 @@
           <w:lang w:eastAsia="zh-CN"/>
         </w:rPr>
       </w:pPr>
-      <w:bookmarkStart w:id="60" w:name="_Ref501297645"/>
+      <w:bookmarkStart w:id="61" w:name="_Ref501297645"/>
       <w:r>
         <w:rPr>
           <w:noProof/>
@@ -17637,7 +17637,7 @@
       <w:r>
         <w:fldChar w:fldCharType="end"/>
       </w:r>
-      <w:bookmarkEnd w:id="60"/>
+      <w:bookmarkEnd w:id="61"/>
       <w:r>
         <w:tab/>
         <w:t xml:space="preserve">Diagramme de séquences fonctionnelles du scénario </w:t>
@@ -17659,7 +17659,7 @@
           <w:lang w:eastAsia="zh-CN"/>
         </w:rPr>
       </w:pPr>
-      <w:bookmarkStart w:id="61" w:name="_Ref501297648"/>
+      <w:bookmarkStart w:id="62" w:name="_Ref501297648"/>
       <w:r>
         <w:rPr>
           <w:noProof/>
@@ -17737,7 +17737,7 @@
       <w:r>
         <w:fldChar w:fldCharType="end"/>
       </w:r>
-      <w:bookmarkEnd w:id="61"/>
+      <w:bookmarkEnd w:id="62"/>
       <w:r>
         <w:tab/>
         <w:t xml:space="preserve">Diagramme de séquences fonctionnelles du scénario </w:t>
@@ -17756,9 +17756,7 @@
           <w:lang w:eastAsia="zh-CN"/>
         </w:rPr>
       </w:pPr>
-      <w:bookmarkStart w:id="62" w:name="_Ref501297652"/>
-      <w:bookmarkStart w:id="63" w:name="_GoBack"/>
-      <w:bookmarkEnd w:id="63"/>
+      <w:bookmarkStart w:id="63" w:name="_Ref501297652"/>
       <w:r>
         <w:rPr>
           <w:noProof/>
@@ -17836,7 +17834,7 @@
       <w:r>
         <w:fldChar w:fldCharType="end"/>
       </w:r>
-      <w:bookmarkEnd w:id="62"/>
+      <w:bookmarkEnd w:id="63"/>
       <w:r>
         <w:tab/>
         <w:t xml:space="preserve">Diagramme de séquences fonctionnelles du scénario </w:t>
@@ -21899,8 +21897,13 @@
               <w:jc w:val="center"/>
             </w:pPr>
             <w:r>
-              <w:t>Diagramme de séquences fonctionnelles</w:t>
-            </w:r>
+              <w:t xml:space="preserve">Diagramme de séquences </w:t>
+            </w:r>
+            <w:proofErr w:type="spellStart"/>
+            <w:r>
+              <w:t>appliicatives</w:t>
+            </w:r>
+            <w:proofErr w:type="spellEnd"/>
           </w:p>
         </w:tc>
       </w:tr>
@@ -23204,8 +23207,1898 @@
     </w:p>
     <w:p>
       <w:pPr>
+        <w:ind w:left="720"/>
+      </w:pPr>
+    </w:p>
+    <w:p>
+      <w:pPr>
+        <w:ind w:left="720"/>
+      </w:pPr>
+    </w:p>
+    <w:p>
+      <w:pPr>
+        <w:ind w:left="720"/>
+      </w:pPr>
+    </w:p>
+    <w:p>
+      <w:pPr>
+        <w:ind w:left="720"/>
+      </w:pPr>
+    </w:p>
+    <w:p>
+      <w:pPr>
+        <w:ind w:left="720"/>
+      </w:pPr>
+      <w:r>
+        <w:rPr>
+          <w:noProof/>
+        </w:rPr>
+        <w:lastRenderedPageBreak/>
+        <mc:AlternateContent>
+          <mc:Choice Requires="wps">
+            <w:drawing>
+              <wp:anchor distT="0" distB="0" distL="114300" distR="114300" simplePos="0" relativeHeight="251938304" behindDoc="0" locked="0" layoutInCell="1" allowOverlap="1" wp14:anchorId="401CFF76" wp14:editId="33812AA9">
+                <wp:simplePos x="0" y="0"/>
+                <wp:positionH relativeFrom="column">
+                  <wp:posOffset>1120140</wp:posOffset>
+                </wp:positionH>
+                <wp:positionV relativeFrom="paragraph">
+                  <wp:posOffset>6062980</wp:posOffset>
+                </wp:positionV>
+                <wp:extent cx="3869690" cy="438150"/>
+                <wp:effectExtent l="0" t="0" r="0" b="0"/>
+                <wp:wrapThrough wrapText="bothSides">
+                  <wp:wrapPolygon edited="0">
+                    <wp:start x="0" y="0"/>
+                    <wp:lineTo x="0" y="0"/>
+                    <wp:lineTo x="0" y="0"/>
+                  </wp:wrapPolygon>
+                </wp:wrapThrough>
+                <wp:docPr id="12" name="文本框 12"/>
+                <wp:cNvGraphicFramePr/>
+                <a:graphic xmlns:a="http://schemas.openxmlformats.org/drawingml/2006/main">
+                  <a:graphicData uri="http://schemas.microsoft.com/office/word/2010/wordprocessingShape">
+                    <wps:wsp>
+                      <wps:cNvSpPr txBox="1"/>
+                      <wps:spPr>
+                        <a:xfrm>
+                          <a:off x="0" y="0"/>
+                          <a:ext cx="3869690" cy="438150"/>
+                        </a:xfrm>
+                        <a:prstGeom prst="rect">
+                          <a:avLst/>
+                        </a:prstGeom>
+                        <a:solidFill>
+                          <a:prstClr val="white"/>
+                        </a:solidFill>
+                        <a:ln>
+                          <a:noFill/>
+                        </a:ln>
+                        <a:effectLst/>
+                        <a:extLst>
+                          <a:ext uri="{C572A759-6A51-4108-AA02-DFA0A04FC94B}">
+                            <ma14:wrappingTextBoxFlag xmlns:ma14="http://schemas.microsoft.com/office/mac/drawingml/2011/main"/>
+                          </a:ext>
+                        </a:extLst>
+                      </wps:spPr>
+                      <wps:txbx>
+                        <w:txbxContent>
+                          <w:p>
+                            <w:pPr>
+                              <w:pStyle w:val="af0"/>
+                              <w:jc w:val="center"/>
+                              <w:rPr>
+                                <w:lang w:eastAsia="zh-CN"/>
+                              </w:rPr>
+                            </w:pPr>
+                            <w:r>
+                              <w:t xml:space="preserve">Figure </w:t>
+                            </w:r>
+                            <w:r>
+                              <w:fldChar w:fldCharType="begin"/>
+                            </w:r>
+                            <w:r>
+                              <w:instrText xml:space="preserve"> SEQ Figure \* ARABIC </w:instrText>
+                            </w:r>
+                            <w:r>
+                              <w:fldChar w:fldCharType="separate"/>
+                            </w:r>
+                            <w:r>
+                              <w:rPr>
+                                <w:noProof/>
+                              </w:rPr>
+                              <w:t>33</w:t>
+                            </w:r>
+                            <w:r>
+                              <w:fldChar w:fldCharType="end"/>
+                            </w:r>
+                            <w:r>
+                              <w:tab/>
+                              <w:t xml:space="preserve">Diagramme de séquences applicatives du scénario </w:t>
+                            </w:r>
+                            <w:proofErr w:type="spellStart"/>
+                            <w:r>
+                              <w:t>ScAuthentifierUtilisateur</w:t>
+                            </w:r>
+                            <w:proofErr w:type="spellEnd"/>
+                          </w:p>
+                          <w:p>
+                            <w:pPr>
+                              <w:pStyle w:val="af0"/>
+                              <w:rPr>
+                                <w:rFonts w:ascii="Arial" w:eastAsia="宋体" w:hAnsi="Arial" w:cs="Times New Roman"/>
+                                <w:noProof/>
+                              </w:rPr>
+                            </w:pPr>
+                          </w:p>
+                        </w:txbxContent>
+                      </wps:txbx>
+                      <wps:bodyPr rot="0" spcFirstLastPara="0" vertOverflow="overflow" horzOverflow="overflow" vert="horz" wrap="square" lIns="0" tIns="0" rIns="0" bIns="0" numCol="1" spcCol="0" rtlCol="0" fromWordArt="0" anchor="t" anchorCtr="0" forceAA="0" compatLnSpc="1">
+                        <a:prstTxWarp prst="textNoShape">
+                          <a:avLst/>
+                        </a:prstTxWarp>
+                        <a:spAutoFit/>
+                      </wps:bodyPr>
+                    </wps:wsp>
+                  </a:graphicData>
+                </a:graphic>
+              </wp:anchor>
+            </w:drawing>
+          </mc:Choice>
+          <mc:Fallback>
+            <w:pict>
+              <v:shape id="文本框 12" o:spid="_x0000_s1029" type="#_x0000_t202" style="position:absolute;left:0;text-align:left;margin-left:88.2pt;margin-top:477.4pt;width:304.7pt;height:34.5pt;z-index:251938304;visibility:visible;mso-wrap-style:square;mso-wrap-distance-left:9pt;mso-wrap-distance-top:0;mso-wrap-distance-right:9pt;mso-wrap-distance-bottom:0;mso-position-horizontal:absolute;mso-position-horizontal-relative:text;mso-position-vertical:absolute;mso-position-vertical-relative:text;v-text-anchor:top" o:gfxdata="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" stroked="f">
+                <v:textbox style="mso-fit-shape-to-text:t" inset="0,0,0,0">
+                  <w:txbxContent>
+                    <w:p>
+                      <w:pPr>
+                        <w:pStyle w:val="af0"/>
+                        <w:jc w:val="center"/>
+                        <w:rPr>
+                          <w:lang w:eastAsia="zh-CN"/>
+                        </w:rPr>
+                      </w:pPr>
+                      <w:r>
+                        <w:t xml:space="preserve">Figure </w:t>
+                      </w:r>
+                      <w:r>
+                        <w:fldChar w:fldCharType="begin"/>
+                      </w:r>
+                      <w:r>
+                        <w:instrText xml:space="preserve"> SEQ Figure \* ARABIC </w:instrText>
+                      </w:r>
+                      <w:r>
+                        <w:fldChar w:fldCharType="separate"/>
+                      </w:r>
+                      <w:r>
+                        <w:rPr>
+                          <w:noProof/>
+                        </w:rPr>
+                        <w:t>33</w:t>
+                      </w:r>
+                      <w:r>
+                        <w:fldChar w:fldCharType="end"/>
+                      </w:r>
+                      <w:r>
+                        <w:tab/>
+                        <w:t xml:space="preserve">Diagramme de séquences applicatives du scénario </w:t>
+                      </w:r>
+                      <w:proofErr w:type="spellStart"/>
+                      <w:r>
+                        <w:t>ScAuthentifierUtilisateur</w:t>
+                      </w:r>
+                      <w:proofErr w:type="spellEnd"/>
+                    </w:p>
+                    <w:p>
+                      <w:pPr>
+                        <w:pStyle w:val="af0"/>
+                        <w:rPr>
+                          <w:rFonts w:ascii="Arial" w:eastAsia="宋体" w:hAnsi="Arial" w:cs="Times New Roman"/>
+                          <w:noProof/>
+                        </w:rPr>
+                      </w:pPr>
+                    </w:p>
+                  </w:txbxContent>
+                </v:textbox>
+                <w10:wrap type="through"/>
+              </v:shape>
+            </w:pict>
+          </mc:Fallback>
+        </mc:AlternateContent>
+      </w:r>
+      <w:r>
+        <w:rPr>
+          <w:noProof/>
+          <w:lang w:val="en-US" w:eastAsia="zh-CN"/>
+        </w:rPr>
+        <w:drawing>
+          <wp:anchor distT="0" distB="0" distL="114300" distR="114300" simplePos="0" relativeHeight="251936256" behindDoc="0" locked="0" layoutInCell="1" allowOverlap="1" wp14:anchorId="240D3504" wp14:editId="38DA7076">
+            <wp:simplePos x="0" y="0"/>
+            <wp:positionH relativeFrom="column">
+              <wp:posOffset>177800</wp:posOffset>
+            </wp:positionH>
+            <wp:positionV relativeFrom="paragraph">
+              <wp:posOffset>1193800</wp:posOffset>
+            </wp:positionV>
+            <wp:extent cx="5755005" cy="3869690"/>
+            <wp:effectExtent l="2858" t="0" r="0" b="0"/>
+            <wp:wrapTopAndBottom/>
+            <wp:docPr id="11" name="图片 11"/>
+            <wp:cNvGraphicFramePr>
+              <a:graphicFrameLocks xmlns:a="http://schemas.openxmlformats.org/drawingml/2006/main" noChangeAspect="1"/>
+            </wp:cNvGraphicFramePr>
+            <a:graphic xmlns:a="http://schemas.openxmlformats.org/drawingml/2006/main">
+              <a:graphicData uri="http://schemas.openxmlformats.org/drawingml/2006/picture">
+                <pic:pic xmlns:pic="http://schemas.openxmlformats.org/drawingml/2006/picture">
+                  <pic:nvPicPr>
+                    <pic:cNvPr id="0" name="ScAuthentifierUtilisateur.jpg"/>
+                    <pic:cNvPicPr/>
+                  </pic:nvPicPr>
+                  <pic:blipFill>
+                    <a:blip r:embed="rId52">
+                      <a:extLst>
+                        <a:ext uri="{28A0092B-C50C-407E-A947-70E740481C1C}">
+                          <a14:useLocalDpi xmlns:a14="http://schemas.microsoft.com/office/drawing/2010/main" val="0"/>
+                        </a:ext>
+                      </a:extLst>
+                    </a:blip>
+                    <a:stretch>
+                      <a:fillRect/>
+                    </a:stretch>
+                  </pic:blipFill>
+                  <pic:spPr>
+                    <a:xfrm rot="16200000">
+                      <a:off x="0" y="0"/>
+                      <a:ext cx="5755005" cy="3869690"/>
+                    </a:xfrm>
+                    <a:prstGeom prst="rect">
+                      <a:avLst/>
+                    </a:prstGeom>
+                  </pic:spPr>
+                </pic:pic>
+              </a:graphicData>
+            </a:graphic>
+            <wp14:sizeRelH relativeFrom="page">
+              <wp14:pctWidth>0</wp14:pctWidth>
+            </wp14:sizeRelH>
+            <wp14:sizeRelV relativeFrom="page">
+              <wp14:pctHeight>0</wp14:pctHeight>
+            </wp14:sizeRelV>
+          </wp:anchor>
+        </w:drawing>
+      </w:r>
+    </w:p>
+    <w:p>
+      <w:pPr>
+        <w:ind w:left="720"/>
+      </w:pPr>
+    </w:p>
+    <w:p>
+      <w:pPr>
+        <w:ind w:left="720"/>
+      </w:pPr>
+    </w:p>
+    <w:p>
+      <w:pPr>
+        <w:ind w:left="720"/>
+      </w:pPr>
+    </w:p>
+    <w:p>
+      <w:pPr>
+        <w:ind w:left="720"/>
+      </w:pPr>
+    </w:p>
+    <w:p>
+      <w:pPr>
+        <w:ind w:left="720"/>
+      </w:pPr>
+    </w:p>
+    <w:p>
+      <w:pPr>
+        <w:ind w:left="720"/>
+      </w:pPr>
+    </w:p>
+    <w:p>
+      <w:pPr>
+        <w:ind w:left="720"/>
+      </w:pPr>
+    </w:p>
+    <w:p>
+      <w:pPr>
+        <w:ind w:left="720"/>
+      </w:pPr>
+    </w:p>
+    <w:p>
+      <w:pPr>
+        <w:ind w:left="720"/>
+      </w:pPr>
+    </w:p>
+    <w:p>
+      <w:pPr>
+        <w:ind w:left="720"/>
+      </w:pPr>
+    </w:p>
+    <w:p>
+      <w:pPr>
+        <w:ind w:left="720"/>
+      </w:pPr>
+    </w:p>
+    <w:p>
+      <w:pPr>
+        <w:ind w:left="720"/>
+      </w:pPr>
+    </w:p>
+    <w:p>
+      <w:pPr>
+        <w:ind w:left="720"/>
+      </w:pPr>
+    </w:p>
+    <w:p>
+      <w:pPr>
+        <w:ind w:left="720"/>
+      </w:pPr>
+    </w:p>
+    <w:p>
+      <w:pPr>
+        <w:ind w:left="720"/>
+      </w:pPr>
+    </w:p>
+    <w:p>
+      <w:pPr>
+        <w:ind w:left="720"/>
+      </w:pPr>
+    </w:p>
+    <w:p>
+      <w:pPr>
+        <w:ind w:left="720"/>
+      </w:pPr>
+      <w:r>
+        <w:rPr>
+          <w:noProof/>
+        </w:rPr>
+        <w:lastRenderedPageBreak/>
+        <mc:AlternateContent>
+          <mc:Choice Requires="wps">
+            <w:drawing>
+              <wp:anchor distT="0" distB="0" distL="114300" distR="114300" simplePos="0" relativeHeight="251941376" behindDoc="0" locked="0" layoutInCell="1" allowOverlap="1" wp14:anchorId="2C035B5E" wp14:editId="17D4FA58">
+                <wp:simplePos x="0" y="0"/>
+                <wp:positionH relativeFrom="column">
+                  <wp:posOffset>830580</wp:posOffset>
+                </wp:positionH>
+                <wp:positionV relativeFrom="paragraph">
+                  <wp:posOffset>5918200</wp:posOffset>
+                </wp:positionV>
+                <wp:extent cx="4112260" cy="438150"/>
+                <wp:effectExtent l="0" t="0" r="0" b="0"/>
+                <wp:wrapThrough wrapText="bothSides">
+                  <wp:wrapPolygon edited="0">
+                    <wp:start x="0" y="0"/>
+                    <wp:lineTo x="0" y="0"/>
+                    <wp:lineTo x="0" y="0"/>
+                  </wp:wrapPolygon>
+                </wp:wrapThrough>
+                <wp:docPr id="14" name="文本框 14"/>
+                <wp:cNvGraphicFramePr/>
+                <a:graphic xmlns:a="http://schemas.openxmlformats.org/drawingml/2006/main">
+                  <a:graphicData uri="http://schemas.microsoft.com/office/word/2010/wordprocessingShape">
+                    <wps:wsp>
+                      <wps:cNvSpPr txBox="1"/>
+                      <wps:spPr>
+                        <a:xfrm>
+                          <a:off x="0" y="0"/>
+                          <a:ext cx="4112260" cy="438150"/>
+                        </a:xfrm>
+                        <a:prstGeom prst="rect">
+                          <a:avLst/>
+                        </a:prstGeom>
+                        <a:solidFill>
+                          <a:prstClr val="white"/>
+                        </a:solidFill>
+                        <a:ln>
+                          <a:noFill/>
+                        </a:ln>
+                        <a:effectLst/>
+                        <a:extLst>
+                          <a:ext uri="{C572A759-6A51-4108-AA02-DFA0A04FC94B}">
+                            <ma14:wrappingTextBoxFlag xmlns:ma14="http://schemas.microsoft.com/office/mac/drawingml/2011/main"/>
+                          </a:ext>
+                        </a:extLst>
+                      </wps:spPr>
+                      <wps:txbx>
+                        <w:txbxContent>
+                          <w:p>
+                            <w:pPr>
+                              <w:pStyle w:val="af0"/>
+                              <w:jc w:val="center"/>
+                              <w:rPr>
+                                <w:lang w:eastAsia="zh-CN"/>
+                              </w:rPr>
+                            </w:pPr>
+                            <w:r>
+                              <w:t xml:space="preserve">Figure </w:t>
+                            </w:r>
+                            <w:r>
+                              <w:fldChar w:fldCharType="begin"/>
+                            </w:r>
+                            <w:r>
+                              <w:instrText xml:space="preserve"> SEQ Figure \* ARABIC </w:instrText>
+                            </w:r>
+                            <w:r>
+                              <w:fldChar w:fldCharType="separate"/>
+                            </w:r>
+                            <w:r>
+                              <w:rPr>
+                                <w:noProof/>
+                              </w:rPr>
+                              <w:t>34</w:t>
+                            </w:r>
+                            <w:r>
+                              <w:fldChar w:fldCharType="end"/>
+                            </w:r>
+                            <w:r>
+                              <w:tab/>
+                              <w:t xml:space="preserve">Diagramme de séquences applicatives du scénario </w:t>
+                            </w:r>
+                            <w:proofErr w:type="spellStart"/>
+                            <w:r>
+                              <w:t>ScExceptionAuthentifierUtilisateurInexistant</w:t>
+                            </w:r>
+                            <w:proofErr w:type="spellEnd"/>
+                          </w:p>
+                          <w:p>
+                            <w:pPr>
+                              <w:pStyle w:val="af0"/>
+                              <w:rPr>
+                                <w:rFonts w:ascii="Arial" w:eastAsia="宋体" w:hAnsi="Arial" w:cs="Times New Roman"/>
+                                <w:noProof/>
+                              </w:rPr>
+                            </w:pPr>
+                          </w:p>
+                        </w:txbxContent>
+                      </wps:txbx>
+                      <wps:bodyPr rot="0" spcFirstLastPara="0" vertOverflow="overflow" horzOverflow="overflow" vert="horz" wrap="square" lIns="0" tIns="0" rIns="0" bIns="0" numCol="1" spcCol="0" rtlCol="0" fromWordArt="0" anchor="t" anchorCtr="0" forceAA="0" compatLnSpc="1">
+                        <a:prstTxWarp prst="textNoShape">
+                          <a:avLst/>
+                        </a:prstTxWarp>
+                        <a:spAutoFit/>
+                      </wps:bodyPr>
+                    </wps:wsp>
+                  </a:graphicData>
+                </a:graphic>
+              </wp:anchor>
+            </w:drawing>
+          </mc:Choice>
+          <mc:Fallback>
+            <w:pict>
+              <v:shape id="文本框 14" o:spid="_x0000_s1030" type="#_x0000_t202" style="position:absolute;left:0;text-align:left;margin-left:65.4pt;margin-top:466pt;width:323.8pt;height:34.5pt;z-index:251941376;visibility:visible;mso-wrap-style:square;mso-wrap-distance-left:9pt;mso-wrap-distance-top:0;mso-wrap-distance-right:9pt;mso-wrap-distance-bottom:0;mso-position-horizontal:absolute;mso-position-horizontal-relative:text;mso-position-vertical:absolute;mso-position-vertical-relative:text;v-text-anchor:top" o:gfxdata="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" stroked="f">
+                <v:textbox style="mso-fit-shape-to-text:t" inset="0,0,0,0">
+                  <w:txbxContent>
+                    <w:p>
+                      <w:pPr>
+                        <w:pStyle w:val="af0"/>
+                        <w:jc w:val="center"/>
+                        <w:rPr>
+                          <w:lang w:eastAsia="zh-CN"/>
+                        </w:rPr>
+                      </w:pPr>
+                      <w:r>
+                        <w:t xml:space="preserve">Figure </w:t>
+                      </w:r>
+                      <w:r>
+                        <w:fldChar w:fldCharType="begin"/>
+                      </w:r>
+                      <w:r>
+                        <w:instrText xml:space="preserve"> SEQ Figure \* ARABIC </w:instrText>
+                      </w:r>
+                      <w:r>
+                        <w:fldChar w:fldCharType="separate"/>
+                      </w:r>
+                      <w:r>
+                        <w:rPr>
+                          <w:noProof/>
+                        </w:rPr>
+                        <w:t>34</w:t>
+                      </w:r>
+                      <w:r>
+                        <w:fldChar w:fldCharType="end"/>
+                      </w:r>
+                      <w:r>
+                        <w:tab/>
+                        <w:t xml:space="preserve">Diagramme de séquences applicatives du scénario </w:t>
+                      </w:r>
+                      <w:proofErr w:type="spellStart"/>
+                      <w:r>
+                        <w:t>ScExceptionAuthentifierUtilisateurInexistant</w:t>
+                      </w:r>
+                      <w:proofErr w:type="spellEnd"/>
+                    </w:p>
+                    <w:p>
+                      <w:pPr>
+                        <w:pStyle w:val="af0"/>
+                        <w:rPr>
+                          <w:rFonts w:ascii="Arial" w:eastAsia="宋体" w:hAnsi="Arial" w:cs="Times New Roman"/>
+                          <w:noProof/>
+                        </w:rPr>
+                      </w:pPr>
+                    </w:p>
+                  </w:txbxContent>
+                </v:textbox>
+                <w10:wrap type="through"/>
+              </v:shape>
+            </w:pict>
+          </mc:Fallback>
+        </mc:AlternateContent>
+      </w:r>
+      <w:r>
+        <w:rPr>
+          <w:noProof/>
+          <w:lang w:val="en-US" w:eastAsia="zh-CN"/>
+        </w:rPr>
+        <w:drawing>
+          <wp:anchor distT="0" distB="0" distL="114300" distR="114300" simplePos="0" relativeHeight="251939328" behindDoc="0" locked="0" layoutInCell="1" allowOverlap="1" wp14:anchorId="7AC00F4B" wp14:editId="07D4C345">
+            <wp:simplePos x="0" y="0"/>
+            <wp:positionH relativeFrom="column">
+              <wp:posOffset>9525</wp:posOffset>
+            </wp:positionH>
+            <wp:positionV relativeFrom="paragraph">
+              <wp:posOffset>927735</wp:posOffset>
+            </wp:positionV>
+            <wp:extent cx="5755005" cy="4112260"/>
+            <wp:effectExtent l="8573" t="0" r="0" b="0"/>
+            <wp:wrapTopAndBottom/>
+            <wp:docPr id="13" name="图片 13"/>
+            <wp:cNvGraphicFramePr>
+              <a:graphicFrameLocks xmlns:a="http://schemas.openxmlformats.org/drawingml/2006/main" noChangeAspect="1"/>
+            </wp:cNvGraphicFramePr>
+            <a:graphic xmlns:a="http://schemas.openxmlformats.org/drawingml/2006/main">
+              <a:graphicData uri="http://schemas.openxmlformats.org/drawingml/2006/picture">
+                <pic:pic xmlns:pic="http://schemas.openxmlformats.org/drawingml/2006/picture">
+                  <pic:nvPicPr>
+                    <pic:cNvPr id="0" name="ScExceptionAuthentifierUtilisateurInexistant.jpg"/>
+                    <pic:cNvPicPr/>
+                  </pic:nvPicPr>
+                  <pic:blipFill>
+                    <a:blip r:embed="rId53">
+                      <a:extLst>
+                        <a:ext uri="{28A0092B-C50C-407E-A947-70E740481C1C}">
+                          <a14:useLocalDpi xmlns:a14="http://schemas.microsoft.com/office/drawing/2010/main" val="0"/>
+                        </a:ext>
+                      </a:extLst>
+                    </a:blip>
+                    <a:stretch>
+                      <a:fillRect/>
+                    </a:stretch>
+                  </pic:blipFill>
+                  <pic:spPr>
+                    <a:xfrm rot="16200000">
+                      <a:off x="0" y="0"/>
+                      <a:ext cx="5755005" cy="4112260"/>
+                    </a:xfrm>
+                    <a:prstGeom prst="rect">
+                      <a:avLst/>
+                    </a:prstGeom>
+                  </pic:spPr>
+                </pic:pic>
+              </a:graphicData>
+            </a:graphic>
+            <wp14:sizeRelH relativeFrom="page">
+              <wp14:pctWidth>0</wp14:pctWidth>
+            </wp14:sizeRelH>
+            <wp14:sizeRelV relativeFrom="page">
+              <wp14:pctHeight>0</wp14:pctHeight>
+            </wp14:sizeRelV>
+          </wp:anchor>
+        </w:drawing>
+      </w:r>
+    </w:p>
+    <w:p>
+      <w:pPr>
         <w:jc w:val="both"/>
       </w:pPr>
+    </w:p>
+    <w:p>
+      <w:pPr>
+        <w:jc w:val="both"/>
+      </w:pPr>
+    </w:p>
+    <w:p>
+      <w:pPr>
+        <w:jc w:val="both"/>
+      </w:pPr>
+    </w:p>
+    <w:p>
+      <w:pPr>
+        <w:jc w:val="both"/>
+      </w:pPr>
+    </w:p>
+    <w:p>
+      <w:pPr>
+        <w:jc w:val="both"/>
+      </w:pPr>
+    </w:p>
+    <w:p>
+      <w:pPr>
+        <w:jc w:val="both"/>
+      </w:pPr>
+    </w:p>
+    <w:p>
+      <w:pPr>
+        <w:jc w:val="both"/>
+      </w:pPr>
+    </w:p>
+    <w:p>
+      <w:pPr>
+        <w:jc w:val="both"/>
+      </w:pPr>
+    </w:p>
+    <w:p>
+      <w:pPr>
+        <w:jc w:val="both"/>
+      </w:pPr>
+    </w:p>
+    <w:p>
+      <w:pPr>
+        <w:jc w:val="both"/>
+      </w:pPr>
+    </w:p>
+    <w:p>
+      <w:pPr>
+        <w:jc w:val="both"/>
+      </w:pPr>
+    </w:p>
+    <w:p>
+      <w:pPr>
+        <w:jc w:val="both"/>
+      </w:pPr>
+    </w:p>
+    <w:p>
+      <w:pPr>
+        <w:jc w:val="both"/>
+      </w:pPr>
+    </w:p>
+    <w:p>
+      <w:pPr>
+        <w:jc w:val="both"/>
+      </w:pPr>
+    </w:p>
+    <w:p>
+      <w:pPr>
+        <w:jc w:val="both"/>
+      </w:pPr>
+    </w:p>
+    <w:p>
+      <w:pPr>
+        <w:jc w:val="both"/>
+      </w:pPr>
+    </w:p>
+    <w:p>
+      <w:pPr>
+        <w:jc w:val="both"/>
+      </w:pPr>
+      <w:r>
+        <w:rPr>
+          <w:noProof/>
+        </w:rPr>
+        <w:lastRenderedPageBreak/>
+        <mc:AlternateContent>
+          <mc:Choice Requires="wps">
+            <w:drawing>
+              <wp:anchor distT="0" distB="0" distL="114300" distR="114300" simplePos="0" relativeHeight="251944448" behindDoc="0" locked="0" layoutInCell="1" allowOverlap="1" wp14:anchorId="582C2410" wp14:editId="78418FFB">
+                <wp:simplePos x="0" y="0"/>
+                <wp:positionH relativeFrom="column">
+                  <wp:posOffset>1084580</wp:posOffset>
+                </wp:positionH>
+                <wp:positionV relativeFrom="paragraph">
+                  <wp:posOffset>8033385</wp:posOffset>
+                </wp:positionV>
+                <wp:extent cx="3719830" cy="292100"/>
+                <wp:effectExtent l="0" t="0" r="0" b="0"/>
+                <wp:wrapThrough wrapText="bothSides">
+                  <wp:wrapPolygon edited="0">
+                    <wp:start x="0" y="0"/>
+                    <wp:lineTo x="0" y="20035"/>
+                    <wp:lineTo x="21386" y="20035"/>
+                    <wp:lineTo x="21386" y="0"/>
+                    <wp:lineTo x="0" y="0"/>
+                  </wp:wrapPolygon>
+                </wp:wrapThrough>
+                <wp:docPr id="16" name="文本框 16"/>
+                <wp:cNvGraphicFramePr/>
+                <a:graphic xmlns:a="http://schemas.openxmlformats.org/drawingml/2006/main">
+                  <a:graphicData uri="http://schemas.microsoft.com/office/word/2010/wordprocessingShape">
+                    <wps:wsp>
+                      <wps:cNvSpPr txBox="1"/>
+                      <wps:spPr>
+                        <a:xfrm>
+                          <a:off x="0" y="0"/>
+                          <a:ext cx="3719830" cy="292100"/>
+                        </a:xfrm>
+                        <a:prstGeom prst="rect">
+                          <a:avLst/>
+                        </a:prstGeom>
+                        <a:solidFill>
+                          <a:prstClr val="white"/>
+                        </a:solidFill>
+                        <a:ln>
+                          <a:noFill/>
+                        </a:ln>
+                        <a:effectLst/>
+                        <a:extLst>
+                          <a:ext uri="{C572A759-6A51-4108-AA02-DFA0A04FC94B}">
+                            <ma14:wrappingTextBoxFlag xmlns:ma14="http://schemas.microsoft.com/office/mac/drawingml/2011/main"/>
+                          </a:ext>
+                        </a:extLst>
+                      </wps:spPr>
+                      <wps:txbx>
+                        <w:txbxContent>
+                          <w:p>
+                            <w:pPr>
+                              <w:pStyle w:val="af0"/>
+                              <w:jc w:val="center"/>
+                              <w:rPr>
+                                <w:rFonts w:ascii="Arial" w:eastAsia="宋体" w:hAnsi="Arial" w:cs="Times New Roman"/>
+                                <w:noProof/>
+                              </w:rPr>
+                            </w:pPr>
+                            <w:r>
+                              <w:t xml:space="preserve">Figure </w:t>
+                            </w:r>
+                            <w:r>
+                              <w:fldChar w:fldCharType="begin"/>
+                            </w:r>
+                            <w:r>
+                              <w:instrText xml:space="preserve"> SEQ Figure \* ARABIC </w:instrText>
+                            </w:r>
+                            <w:r>
+                              <w:fldChar w:fldCharType="separate"/>
+                            </w:r>
+                            <w:r>
+                              <w:rPr>
+                                <w:noProof/>
+                              </w:rPr>
+                              <w:t>35</w:t>
+                            </w:r>
+                            <w:r>
+                              <w:fldChar w:fldCharType="end"/>
+                            </w:r>
+                            <w:r>
+                              <w:tab/>
+                              <w:t xml:space="preserve">Diagramme de séquences applicatives du scénario </w:t>
+                            </w:r>
+                            <w:proofErr w:type="spellStart"/>
+                            <w:r>
+                              <w:t>ScCréerProjetAvecResponsable</w:t>
+                            </w:r>
+                            <w:proofErr w:type="spellEnd"/>
+                          </w:p>
+                        </w:txbxContent>
+                      </wps:txbx>
+                      <wps:bodyPr rot="0" spcFirstLastPara="0" vertOverflow="overflow" horzOverflow="overflow" vert="horz" wrap="square" lIns="0" tIns="0" rIns="0" bIns="0" numCol="1" spcCol="0" rtlCol="0" fromWordArt="0" anchor="t" anchorCtr="0" forceAA="0" compatLnSpc="1">
+                        <a:prstTxWarp prst="textNoShape">
+                          <a:avLst/>
+                        </a:prstTxWarp>
+                        <a:spAutoFit/>
+                      </wps:bodyPr>
+                    </wps:wsp>
+                  </a:graphicData>
+                </a:graphic>
+              </wp:anchor>
+            </w:drawing>
+          </mc:Choice>
+          <mc:Fallback>
+            <w:pict>
+              <v:shape id="文本框 16" o:spid="_x0000_s1031" type="#_x0000_t202" style="position:absolute;left:0;text-align:left;margin-left:85.4pt;margin-top:632.55pt;width:292.9pt;height:23pt;z-index:251944448;visibility:visible;mso-wrap-style:square;mso-wrap-distance-left:9pt;mso-wrap-distance-top:0;mso-wrap-distance-right:9pt;mso-wrap-distance-bottom:0;mso-position-horizontal:absolute;mso-position-horizontal-relative:text;mso-position-vertical:absolute;mso-position-vertical-relative:text;v-text-anchor:top" o:gfxdata="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" stroked="f">
+                <v:textbox style="mso-fit-shape-to-text:t" inset="0,0,0,0">
+                  <w:txbxContent>
+                    <w:p>
+                      <w:pPr>
+                        <w:pStyle w:val="af0"/>
+                        <w:jc w:val="center"/>
+                        <w:rPr>
+                          <w:rFonts w:ascii="Arial" w:eastAsia="宋体" w:hAnsi="Arial" w:cs="Times New Roman"/>
+                          <w:noProof/>
+                        </w:rPr>
+                      </w:pPr>
+                      <w:r>
+                        <w:t xml:space="preserve">Figure </w:t>
+                      </w:r>
+                      <w:r>
+                        <w:fldChar w:fldCharType="begin"/>
+                      </w:r>
+                      <w:r>
+                        <w:instrText xml:space="preserve"> SEQ Figure \* ARABIC </w:instrText>
+                      </w:r>
+                      <w:r>
+                        <w:fldChar w:fldCharType="separate"/>
+                      </w:r>
+                      <w:r>
+                        <w:rPr>
+                          <w:noProof/>
+                        </w:rPr>
+                        <w:t>35</w:t>
+                      </w:r>
+                      <w:r>
+                        <w:fldChar w:fldCharType="end"/>
+                      </w:r>
+                      <w:r>
+                        <w:tab/>
+                        <w:t xml:space="preserve">Diagramme de séquences applicatives du scénario </w:t>
+                      </w:r>
+                      <w:proofErr w:type="spellStart"/>
+                      <w:r>
+                        <w:t>ScCréerProjetAvecResponsable</w:t>
+                      </w:r>
+                      <w:proofErr w:type="spellEnd"/>
+                    </w:p>
+                  </w:txbxContent>
+                </v:textbox>
+                <w10:wrap type="through"/>
+              </v:shape>
+            </w:pict>
+          </mc:Fallback>
+        </mc:AlternateContent>
+      </w:r>
+    </w:p>
+    <w:p>
+      <w:pPr>
+        <w:jc w:val="both"/>
+      </w:pPr>
+    </w:p>
+    <w:p>
+      <w:pPr>
+        <w:jc w:val="both"/>
+      </w:pPr>
+      <w:r>
+        <w:rPr>
+          <w:noProof/>
+          <w:lang w:val="en-US" w:eastAsia="zh-CN"/>
+        </w:rPr>
+        <w:drawing>
+          <wp:anchor distT="0" distB="0" distL="114300" distR="114300" simplePos="0" relativeHeight="251942400" behindDoc="0" locked="0" layoutInCell="1" allowOverlap="1" wp14:anchorId="79BFF8A6" wp14:editId="3817F61E">
+            <wp:simplePos x="0" y="0"/>
+            <wp:positionH relativeFrom="column">
+              <wp:posOffset>-1122045</wp:posOffset>
+            </wp:positionH>
+            <wp:positionV relativeFrom="paragraph">
+              <wp:posOffset>1600835</wp:posOffset>
+            </wp:positionV>
+            <wp:extent cx="8322310" cy="3909060"/>
+            <wp:effectExtent l="0" t="3175" r="5715" b="5715"/>
+            <wp:wrapTopAndBottom/>
+            <wp:docPr id="15" name="图片 15"/>
+            <wp:cNvGraphicFramePr>
+              <a:graphicFrameLocks xmlns:a="http://schemas.openxmlformats.org/drawingml/2006/main" noChangeAspect="1"/>
+            </wp:cNvGraphicFramePr>
+            <a:graphic xmlns:a="http://schemas.openxmlformats.org/drawingml/2006/main">
+              <a:graphicData uri="http://schemas.openxmlformats.org/drawingml/2006/picture">
+                <pic:pic xmlns:pic="http://schemas.openxmlformats.org/drawingml/2006/picture">
+                  <pic:nvPicPr>
+                    <pic:cNvPr id="1" name="ScCréerProjetAvecResponsable.jpg"/>
+                    <pic:cNvPicPr/>
+                  </pic:nvPicPr>
+                  <pic:blipFill>
+                    <a:blip r:embed="rId54">
+                      <a:extLst>
+                        <a:ext uri="{28A0092B-C50C-407E-A947-70E740481C1C}">
+                          <a14:useLocalDpi xmlns:a14="http://schemas.microsoft.com/office/drawing/2010/main" val="0"/>
+                        </a:ext>
+                      </a:extLst>
+                    </a:blip>
+                    <a:stretch>
+                      <a:fillRect/>
+                    </a:stretch>
+                  </pic:blipFill>
+                  <pic:spPr>
+                    <a:xfrm rot="16200000">
+                      <a:off x="0" y="0"/>
+                      <a:ext cx="8322310" cy="3909060"/>
+                    </a:xfrm>
+                    <a:prstGeom prst="rect">
+                      <a:avLst/>
+                    </a:prstGeom>
+                  </pic:spPr>
+                </pic:pic>
+              </a:graphicData>
+            </a:graphic>
+            <wp14:sizeRelH relativeFrom="page">
+              <wp14:pctWidth>0</wp14:pctWidth>
+            </wp14:sizeRelH>
+            <wp14:sizeRelV relativeFrom="page">
+              <wp14:pctHeight>0</wp14:pctHeight>
+            </wp14:sizeRelV>
+          </wp:anchor>
+        </w:drawing>
+      </w:r>
+    </w:p>
+    <w:p>
+      <w:pPr>
+        <w:jc w:val="both"/>
+      </w:pPr>
+    </w:p>
+    <w:p>
+      <w:pPr>
+        <w:jc w:val="both"/>
+      </w:pPr>
+      <w:r>
+        <w:rPr>
+          <w:noProof/>
+        </w:rPr>
+        <w:lastRenderedPageBreak/>
+        <mc:AlternateContent>
+          <mc:Choice Requires="wps">
+            <w:drawing>
+              <wp:anchor distT="0" distB="0" distL="114300" distR="114300" simplePos="0" relativeHeight="251947520" behindDoc="0" locked="0" layoutInCell="1" allowOverlap="1" wp14:anchorId="4FB89A48" wp14:editId="78039851">
+                <wp:simplePos x="0" y="0"/>
+                <wp:positionH relativeFrom="column">
+                  <wp:posOffset>830580</wp:posOffset>
+                </wp:positionH>
+                <wp:positionV relativeFrom="paragraph">
+                  <wp:posOffset>8356600</wp:posOffset>
+                </wp:positionV>
+                <wp:extent cx="3909695" cy="292100"/>
+                <wp:effectExtent l="0" t="0" r="0" b="0"/>
+                <wp:wrapThrough wrapText="bothSides">
+                  <wp:wrapPolygon edited="0">
+                    <wp:start x="0" y="0"/>
+                    <wp:lineTo x="0" y="0"/>
+                    <wp:lineTo x="0" y="0"/>
+                  </wp:wrapPolygon>
+                </wp:wrapThrough>
+                <wp:docPr id="28" name="文本框 28"/>
+                <wp:cNvGraphicFramePr/>
+                <a:graphic xmlns:a="http://schemas.openxmlformats.org/drawingml/2006/main">
+                  <a:graphicData uri="http://schemas.microsoft.com/office/word/2010/wordprocessingShape">
+                    <wps:wsp>
+                      <wps:cNvSpPr txBox="1"/>
+                      <wps:spPr>
+                        <a:xfrm>
+                          <a:off x="0" y="0"/>
+                          <a:ext cx="3909695" cy="292100"/>
+                        </a:xfrm>
+                        <a:prstGeom prst="rect">
+                          <a:avLst/>
+                        </a:prstGeom>
+                        <a:solidFill>
+                          <a:prstClr val="white"/>
+                        </a:solidFill>
+                        <a:ln>
+                          <a:noFill/>
+                        </a:ln>
+                        <a:effectLst/>
+                        <a:extLst>
+                          <a:ext uri="{C572A759-6A51-4108-AA02-DFA0A04FC94B}">
+                            <ma14:wrappingTextBoxFlag xmlns:ma14="http://schemas.microsoft.com/office/mac/drawingml/2011/main"/>
+                          </a:ext>
+                        </a:extLst>
+                      </wps:spPr>
+                      <wps:txbx>
+                        <w:txbxContent>
+                          <w:p>
+                            <w:pPr>
+                              <w:pStyle w:val="af0"/>
+                              <w:rPr>
+                                <w:rFonts w:ascii="Arial" w:eastAsia="宋体" w:hAnsi="Arial" w:cs="Times New Roman"/>
+                                <w:noProof/>
+                              </w:rPr>
+                            </w:pPr>
+                            <w:r>
+                              <w:t xml:space="preserve">Figure </w:t>
+                            </w:r>
+                            <w:r>
+                              <w:fldChar w:fldCharType="begin"/>
+                            </w:r>
+                            <w:r>
+                              <w:instrText xml:space="preserve"> SEQ Figure \* ARABIC </w:instrText>
+                            </w:r>
+                            <w:r>
+                              <w:fldChar w:fldCharType="separate"/>
+                            </w:r>
+                            <w:r>
+                              <w:rPr>
+                                <w:noProof/>
+                              </w:rPr>
+                              <w:t>36</w:t>
+                            </w:r>
+                            <w:r>
+                              <w:fldChar w:fldCharType="end"/>
+                            </w:r>
+                            <w:r>
+                              <w:tab/>
+                              <w:t xml:space="preserve">Diagramme de séquences applicatives du scénario </w:t>
+                            </w:r>
+                            <w:proofErr w:type="spellStart"/>
+                            <w:r>
+                              <w:t>ScExceptionCréerProjetAvecNonResponsable</w:t>
+                            </w:r>
+                            <w:proofErr w:type="spellEnd"/>
+                          </w:p>
+                        </w:txbxContent>
+                      </wps:txbx>
+                      <wps:bodyPr rot="0" spcFirstLastPara="0" vertOverflow="overflow" horzOverflow="overflow" vert="horz" wrap="square" lIns="0" tIns="0" rIns="0" bIns="0" numCol="1" spcCol="0" rtlCol="0" fromWordArt="0" anchor="t" anchorCtr="0" forceAA="0" compatLnSpc="1">
+                        <a:prstTxWarp prst="textNoShape">
+                          <a:avLst/>
+                        </a:prstTxWarp>
+                        <a:spAutoFit/>
+                      </wps:bodyPr>
+                    </wps:wsp>
+                  </a:graphicData>
+                </a:graphic>
+              </wp:anchor>
+            </w:drawing>
+          </mc:Choice>
+          <mc:Fallback>
+            <w:pict>
+              <v:shape id="文本框 28" o:spid="_x0000_s1032" type="#_x0000_t202" style="position:absolute;left:0;text-align:left;margin-left:65.4pt;margin-top:658pt;width:307.85pt;height:23pt;z-index:251947520;visibility:visible;mso-wrap-style:square;mso-wrap-distance-left:9pt;mso-wrap-distance-top:0;mso-wrap-distance-right:9pt;mso-wrap-distance-bottom:0;mso-position-horizontal:absolute;mso-position-horizontal-relative:text;mso-position-vertical:absolute;mso-position-vertical-relative:text;v-text-anchor:top" o:gfxdata="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" stroked="f">
+                <v:textbox style="mso-fit-shape-to-text:t" inset="0,0,0,0">
+                  <w:txbxContent>
+                    <w:p>
+                      <w:pPr>
+                        <w:pStyle w:val="af0"/>
+                        <w:rPr>
+                          <w:rFonts w:ascii="Arial" w:eastAsia="宋体" w:hAnsi="Arial" w:cs="Times New Roman"/>
+                          <w:noProof/>
+                        </w:rPr>
+                      </w:pPr>
+                      <w:r>
+                        <w:t xml:space="preserve">Figure </w:t>
+                      </w:r>
+                      <w:r>
+                        <w:fldChar w:fldCharType="begin"/>
+                      </w:r>
+                      <w:r>
+                        <w:instrText xml:space="preserve"> SEQ Figure \* ARABIC </w:instrText>
+                      </w:r>
+                      <w:r>
+                        <w:fldChar w:fldCharType="separate"/>
+                      </w:r>
+                      <w:r>
+                        <w:rPr>
+                          <w:noProof/>
+                        </w:rPr>
+                        <w:t>36</w:t>
+                      </w:r>
+                      <w:r>
+                        <w:fldChar w:fldCharType="end"/>
+                      </w:r>
+                      <w:r>
+                        <w:tab/>
+                        <w:t xml:space="preserve">Diagramme de séquences applicatives du scénario </w:t>
+                      </w:r>
+                      <w:proofErr w:type="spellStart"/>
+                      <w:r>
+                        <w:t>ScExceptionCréerProjetAvecNonResponsable</w:t>
+                      </w:r>
+                      <w:proofErr w:type="spellEnd"/>
+                    </w:p>
+                  </w:txbxContent>
+                </v:textbox>
+                <w10:wrap type="through"/>
+              </v:shape>
+            </w:pict>
+          </mc:Fallback>
+        </mc:AlternateContent>
+      </w:r>
+      <w:r>
+        <w:rPr>
+          <w:noProof/>
+          <w:lang w:val="en-US" w:eastAsia="zh-CN"/>
+        </w:rPr>
+        <w:drawing>
+          <wp:anchor distT="0" distB="0" distL="114300" distR="114300" simplePos="0" relativeHeight="251945472" behindDoc="0" locked="0" layoutInCell="1" allowOverlap="1" wp14:anchorId="5B506A5F" wp14:editId="0F451988">
+            <wp:simplePos x="0" y="0"/>
+            <wp:positionH relativeFrom="column">
+              <wp:posOffset>-1347470</wp:posOffset>
+            </wp:positionH>
+            <wp:positionV relativeFrom="paragraph">
+              <wp:posOffset>2211705</wp:posOffset>
+            </wp:positionV>
+            <wp:extent cx="8266430" cy="3909695"/>
+            <wp:effectExtent l="0" t="6033" r="7938" b="7937"/>
+            <wp:wrapTopAndBottom/>
+            <wp:docPr id="27" name="图片 27"/>
+            <wp:cNvGraphicFramePr>
+              <a:graphicFrameLocks xmlns:a="http://schemas.openxmlformats.org/drawingml/2006/main" noChangeAspect="1"/>
+            </wp:cNvGraphicFramePr>
+            <a:graphic xmlns:a="http://schemas.openxmlformats.org/drawingml/2006/main">
+              <a:graphicData uri="http://schemas.openxmlformats.org/drawingml/2006/picture">
+                <pic:pic xmlns:pic="http://schemas.openxmlformats.org/drawingml/2006/picture">
+                  <pic:nvPicPr>
+                    <pic:cNvPr id="2" name="ScExceptionCréerProjetAvecNonResponsable .jpg"/>
+                    <pic:cNvPicPr/>
+                  </pic:nvPicPr>
+                  <pic:blipFill>
+                    <a:blip r:embed="rId55">
+                      <a:extLst>
+                        <a:ext uri="{28A0092B-C50C-407E-A947-70E740481C1C}">
+                          <a14:useLocalDpi xmlns:a14="http://schemas.microsoft.com/office/drawing/2010/main" val="0"/>
+                        </a:ext>
+                      </a:extLst>
+                    </a:blip>
+                    <a:stretch>
+                      <a:fillRect/>
+                    </a:stretch>
+                  </pic:blipFill>
+                  <pic:spPr>
+                    <a:xfrm rot="16200000">
+                      <a:off x="0" y="0"/>
+                      <a:ext cx="8266430" cy="3909695"/>
+                    </a:xfrm>
+                    <a:prstGeom prst="rect">
+                      <a:avLst/>
+                    </a:prstGeom>
+                  </pic:spPr>
+                </pic:pic>
+              </a:graphicData>
+            </a:graphic>
+            <wp14:sizeRelH relativeFrom="page">
+              <wp14:pctWidth>0</wp14:pctWidth>
+            </wp14:sizeRelH>
+            <wp14:sizeRelV relativeFrom="page">
+              <wp14:pctHeight>0</wp14:pctHeight>
+            </wp14:sizeRelV>
+          </wp:anchor>
+        </w:drawing>
+      </w:r>
+    </w:p>
+    <w:p>
+      <w:pPr>
+        <w:ind w:left="720"/>
+      </w:pPr>
+    </w:p>
+    <w:p>
+      <w:pPr>
+        <w:ind w:left="720"/>
+      </w:pPr>
+      <w:r>
+        <w:rPr>
+          <w:noProof/>
+        </w:rPr>
+        <mc:AlternateContent>
+          <mc:Choice Requires="wps">
+            <w:drawing>
+              <wp:anchor distT="0" distB="0" distL="114300" distR="114300" simplePos="0" relativeHeight="251950592" behindDoc="0" locked="0" layoutInCell="1" allowOverlap="1" wp14:anchorId="26017948" wp14:editId="21967C26">
+                <wp:simplePos x="0" y="0"/>
+                <wp:positionH relativeFrom="column">
+                  <wp:posOffset>831850</wp:posOffset>
+                </wp:positionH>
+                <wp:positionV relativeFrom="paragraph">
+                  <wp:posOffset>8074025</wp:posOffset>
+                </wp:positionV>
+                <wp:extent cx="4125595" cy="438150"/>
+                <wp:effectExtent l="0" t="0" r="0" b="0"/>
+                <wp:wrapThrough wrapText="bothSides">
+                  <wp:wrapPolygon edited="0">
+                    <wp:start x="0" y="0"/>
+                    <wp:lineTo x="0" y="0"/>
+                    <wp:lineTo x="0" y="0"/>
+                  </wp:wrapPolygon>
+                </wp:wrapThrough>
+                <wp:docPr id="51" name="文本框 51"/>
+                <wp:cNvGraphicFramePr/>
+                <a:graphic xmlns:a="http://schemas.openxmlformats.org/drawingml/2006/main">
+                  <a:graphicData uri="http://schemas.microsoft.com/office/word/2010/wordprocessingShape">
+                    <wps:wsp>
+                      <wps:cNvSpPr txBox="1"/>
+                      <wps:spPr>
+                        <a:xfrm>
+                          <a:off x="0" y="0"/>
+                          <a:ext cx="4125595" cy="438150"/>
+                        </a:xfrm>
+                        <a:prstGeom prst="rect">
+                          <a:avLst/>
+                        </a:prstGeom>
+                        <a:solidFill>
+                          <a:prstClr val="white"/>
+                        </a:solidFill>
+                        <a:ln>
+                          <a:noFill/>
+                        </a:ln>
+                        <a:effectLst/>
+                        <a:extLst>
+                          <a:ext uri="{C572A759-6A51-4108-AA02-DFA0A04FC94B}">
+                            <ma14:wrappingTextBoxFlag xmlns:ma14="http://schemas.microsoft.com/office/mac/drawingml/2011/main"/>
+                          </a:ext>
+                        </a:extLst>
+                      </wps:spPr>
+                      <wps:txbx>
+                        <w:txbxContent>
+                          <w:p>
+                            <w:pPr>
+                              <w:pStyle w:val="af0"/>
+                              <w:rPr>
+                                <w:rFonts w:ascii="Arial" w:eastAsia="宋体" w:hAnsi="Arial" w:cs="Times New Roman"/>
+                                <w:noProof/>
+                              </w:rPr>
+                            </w:pPr>
+                            <w:r>
+                              <w:t xml:space="preserve">Figure </w:t>
+                            </w:r>
+                            <w:r>
+                              <w:fldChar w:fldCharType="begin"/>
+                            </w:r>
+                            <w:r>
+                              <w:instrText xml:space="preserve"> SEQ Figure \* ARABIC </w:instrText>
+                            </w:r>
+                            <w:r>
+                              <w:fldChar w:fldCharType="separate"/>
+                            </w:r>
+                            <w:r>
+                              <w:rPr>
+                                <w:noProof/>
+                              </w:rPr>
+                              <w:t>37</w:t>
+                            </w:r>
+                            <w:r>
+                              <w:fldChar w:fldCharType="end"/>
+                            </w:r>
+                            <w:r>
+                              <w:tab/>
+                              <w:t xml:space="preserve">Diagramme de séquences applicatives du scénario </w:t>
+                            </w:r>
+                            <w:proofErr w:type="spellStart"/>
+                            <w:r>
+                              <w:t>ScExceptionCréerProjetExistant</w:t>
+                            </w:r>
+                            <w:proofErr w:type="spellEnd"/>
+                          </w:p>
+                          <w:p>
+                            <w:pPr>
+                              <w:pStyle w:val="af0"/>
+                              <w:rPr>
+                                <w:rFonts w:ascii="Arial" w:eastAsia="宋体" w:hAnsi="Arial" w:cs="Times New Roman"/>
+                                <w:noProof/>
+                                <w:lang w:val="en-US"/>
+                              </w:rPr>
+                            </w:pPr>
+                          </w:p>
+                        </w:txbxContent>
+                      </wps:txbx>
+                      <wps:bodyPr rot="0" spcFirstLastPara="0" vertOverflow="overflow" horzOverflow="overflow" vert="horz" wrap="square" lIns="0" tIns="0" rIns="0" bIns="0" numCol="1" spcCol="0" rtlCol="0" fromWordArt="0" anchor="t" anchorCtr="0" forceAA="0" compatLnSpc="1">
+                        <a:prstTxWarp prst="textNoShape">
+                          <a:avLst/>
+                        </a:prstTxWarp>
+                        <a:spAutoFit/>
+                      </wps:bodyPr>
+                    </wps:wsp>
+                  </a:graphicData>
+                </a:graphic>
+              </wp:anchor>
+            </w:drawing>
+          </mc:Choice>
+          <mc:Fallback>
+            <w:pict>
+              <v:shape id="文本框 51" o:spid="_x0000_s1033" type="#_x0000_t202" style="position:absolute;left:0;text-align:left;margin-left:65.5pt;margin-top:635.75pt;width:324.85pt;height:34.5pt;z-index:251950592;visibility:visible;mso-wrap-style:square;mso-wrap-distance-left:9pt;mso-wrap-distance-top:0;mso-wrap-distance-right:9pt;mso-wrap-distance-bottom:0;mso-position-horizontal:absolute;mso-position-horizontal-relative:text;mso-position-vertical:absolute;mso-position-vertical-relative:text;v-text-anchor:top" o:gfxdata="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" stroked="f">
+                <v:textbox style="mso-fit-shape-to-text:t" inset="0,0,0,0">
+                  <w:txbxContent>
+                    <w:p>
+                      <w:pPr>
+                        <w:pStyle w:val="af0"/>
+                        <w:rPr>
+                          <w:rFonts w:ascii="Arial" w:eastAsia="宋体" w:hAnsi="Arial" w:cs="Times New Roman"/>
+                          <w:noProof/>
+                        </w:rPr>
+                      </w:pPr>
+                      <w:r>
+                        <w:t xml:space="preserve">Figure </w:t>
+                      </w:r>
+                      <w:r>
+                        <w:fldChar w:fldCharType="begin"/>
+                      </w:r>
+                      <w:r>
+                        <w:instrText xml:space="preserve"> SEQ Figure \* ARABIC </w:instrText>
+                      </w:r>
+                      <w:r>
+                        <w:fldChar w:fldCharType="separate"/>
+                      </w:r>
+                      <w:r>
+                        <w:rPr>
+                          <w:noProof/>
+                        </w:rPr>
+                        <w:t>37</w:t>
+                      </w:r>
+                      <w:r>
+                        <w:fldChar w:fldCharType="end"/>
+                      </w:r>
+                      <w:r>
+                        <w:tab/>
+                        <w:t xml:space="preserve">Diagramme de séquences applicatives du scénario </w:t>
+                      </w:r>
+                      <w:proofErr w:type="spellStart"/>
+                      <w:r>
+                        <w:t>ScExceptionCréerProjetExistant</w:t>
+                      </w:r>
+                      <w:proofErr w:type="spellEnd"/>
+                    </w:p>
+                    <w:p>
+                      <w:pPr>
+                        <w:pStyle w:val="af0"/>
+                        <w:rPr>
+                          <w:rFonts w:ascii="Arial" w:eastAsia="宋体" w:hAnsi="Arial" w:cs="Times New Roman"/>
+                          <w:noProof/>
+                          <w:lang w:val="en-US"/>
+                        </w:rPr>
+                      </w:pPr>
+                    </w:p>
+                  </w:txbxContent>
+                </v:textbox>
+                <w10:wrap type="through"/>
+              </v:shape>
+            </w:pict>
+          </mc:Fallback>
+        </mc:AlternateContent>
+      </w:r>
+      <w:r>
+        <w:rPr>
+          <w:noProof/>
+          <w:lang w:val="en-US" w:eastAsia="zh-CN"/>
+        </w:rPr>
+        <w:drawing>
+          <wp:anchor distT="0" distB="0" distL="114300" distR="114300" simplePos="0" relativeHeight="251948544" behindDoc="0" locked="0" layoutInCell="1" allowOverlap="1" wp14:anchorId="4EC34233" wp14:editId="5CBAF20A">
+            <wp:simplePos x="0" y="0"/>
+            <wp:positionH relativeFrom="column">
+              <wp:posOffset>-1021715</wp:posOffset>
+            </wp:positionH>
+            <wp:positionV relativeFrom="paragraph">
+              <wp:posOffset>2037715</wp:posOffset>
+            </wp:positionV>
+            <wp:extent cx="7833360" cy="4125595"/>
+            <wp:effectExtent l="0" t="318" r="0" b="0"/>
+            <wp:wrapTopAndBottom/>
+            <wp:docPr id="46" name="图片 46"/>
+            <wp:cNvGraphicFramePr>
+              <a:graphicFrameLocks xmlns:a="http://schemas.openxmlformats.org/drawingml/2006/main" noChangeAspect="1"/>
+            </wp:cNvGraphicFramePr>
+            <a:graphic xmlns:a="http://schemas.openxmlformats.org/drawingml/2006/main">
+              <a:graphicData uri="http://schemas.openxmlformats.org/drawingml/2006/picture">
+                <pic:pic xmlns:pic="http://schemas.openxmlformats.org/drawingml/2006/picture">
+                  <pic:nvPicPr>
+                    <pic:cNvPr id="3" name="ScExceptionCréerProjetExistant.jpg"/>
+                    <pic:cNvPicPr/>
+                  </pic:nvPicPr>
+                  <pic:blipFill>
+                    <a:blip r:embed="rId56">
+                      <a:extLst>
+                        <a:ext uri="{28A0092B-C50C-407E-A947-70E740481C1C}">
+                          <a14:useLocalDpi xmlns:a14="http://schemas.microsoft.com/office/drawing/2010/main" val="0"/>
+                        </a:ext>
+                      </a:extLst>
+                    </a:blip>
+                    <a:stretch>
+                      <a:fillRect/>
+                    </a:stretch>
+                  </pic:blipFill>
+                  <pic:spPr>
+                    <a:xfrm rot="16200000">
+                      <a:off x="0" y="0"/>
+                      <a:ext cx="7833360" cy="4125595"/>
+                    </a:xfrm>
+                    <a:prstGeom prst="rect">
+                      <a:avLst/>
+                    </a:prstGeom>
+                  </pic:spPr>
+                </pic:pic>
+              </a:graphicData>
+            </a:graphic>
+            <wp14:sizeRelH relativeFrom="page">
+              <wp14:pctWidth>0</wp14:pctWidth>
+            </wp14:sizeRelH>
+            <wp14:sizeRelV relativeFrom="page">
+              <wp14:pctHeight>0</wp14:pctHeight>
+            </wp14:sizeRelV>
+          </wp:anchor>
+        </w:drawing>
+      </w:r>
+    </w:p>
+    <w:p>
+      <w:pPr>
+        <w:ind w:left="720"/>
+        <w:rPr>
+          <w:lang w:val="en-US"/>
+        </w:rPr>
+      </w:pPr>
+      <w:r>
+        <w:rPr>
+          <w:noProof/>
+        </w:rPr>
+        <w:lastRenderedPageBreak/>
+        <mc:AlternateContent>
+          <mc:Choice Requires="wps">
+            <w:drawing>
+              <wp:anchor distT="0" distB="0" distL="114300" distR="114300" simplePos="0" relativeHeight="251953664" behindDoc="0" locked="0" layoutInCell="1" allowOverlap="1" wp14:anchorId="6AC10468" wp14:editId="09D30125">
+                <wp:simplePos x="0" y="0"/>
+                <wp:positionH relativeFrom="column">
+                  <wp:posOffset>831215</wp:posOffset>
+                </wp:positionH>
+                <wp:positionV relativeFrom="paragraph">
+                  <wp:posOffset>7724140</wp:posOffset>
+                </wp:positionV>
+                <wp:extent cx="3994785" cy="292100"/>
+                <wp:effectExtent l="0" t="0" r="0" b="0"/>
+                <wp:wrapThrough wrapText="bothSides">
+                  <wp:wrapPolygon edited="0">
+                    <wp:start x="0" y="0"/>
+                    <wp:lineTo x="0" y="0"/>
+                    <wp:lineTo x="0" y="0"/>
+                  </wp:wrapPolygon>
+                </wp:wrapThrough>
+                <wp:docPr id="57" name="文本框 57"/>
+                <wp:cNvGraphicFramePr/>
+                <a:graphic xmlns:a="http://schemas.openxmlformats.org/drawingml/2006/main">
+                  <a:graphicData uri="http://schemas.microsoft.com/office/word/2010/wordprocessingShape">
+                    <wps:wsp>
+                      <wps:cNvSpPr txBox="1"/>
+                      <wps:spPr>
+                        <a:xfrm>
+                          <a:off x="0" y="0"/>
+                          <a:ext cx="3994785" cy="292100"/>
+                        </a:xfrm>
+                        <a:prstGeom prst="rect">
+                          <a:avLst/>
+                        </a:prstGeom>
+                        <a:solidFill>
+                          <a:prstClr val="white"/>
+                        </a:solidFill>
+                        <a:ln>
+                          <a:noFill/>
+                        </a:ln>
+                        <a:effectLst/>
+                        <a:extLst>
+                          <a:ext uri="{C572A759-6A51-4108-AA02-DFA0A04FC94B}">
+                            <ma14:wrappingTextBoxFlag xmlns:ma14="http://schemas.microsoft.com/office/mac/drawingml/2011/main"/>
+                          </a:ext>
+                        </a:extLst>
+                      </wps:spPr>
+                      <wps:txbx>
+                        <w:txbxContent>
+                          <w:p>
+                            <w:pPr>
+                              <w:pStyle w:val="af0"/>
+                              <w:rPr>
+                                <w:rFonts w:ascii="Arial" w:eastAsia="宋体" w:hAnsi="Arial" w:cs="Times New Roman"/>
+                                <w:noProof/>
+                                <w:lang w:val="en-US"/>
+                              </w:rPr>
+                            </w:pPr>
+                            <w:r>
+                              <w:t xml:space="preserve">Figure </w:t>
+                            </w:r>
+                            <w:r>
+                              <w:fldChar w:fldCharType="begin"/>
+                            </w:r>
+                            <w:r>
+                              <w:instrText xml:space="preserve"> SEQ Figure \* ARABIC </w:instrText>
+                            </w:r>
+                            <w:r>
+                              <w:fldChar w:fldCharType="separate"/>
+                            </w:r>
+                            <w:r>
+                              <w:rPr>
+                                <w:noProof/>
+                              </w:rPr>
+                              <w:t>38</w:t>
+                            </w:r>
+                            <w:r>
+                              <w:fldChar w:fldCharType="end"/>
+                            </w:r>
+                            <w:r>
+                              <w:tab/>
+                              <w:t xml:space="preserve">Diagramme de séquences applicatives du scénario </w:t>
+                            </w:r>
+                            <w:proofErr w:type="spellStart"/>
+                            <w:r>
+                              <w:t>ScExceptionCréerProjetQuantitéNonSuffisant</w:t>
+                            </w:r>
+                            <w:proofErr w:type="spellEnd"/>
+                          </w:p>
+                        </w:txbxContent>
+                      </wps:txbx>
+                      <wps:bodyPr rot="0" spcFirstLastPara="0" vertOverflow="overflow" horzOverflow="overflow" vert="horz" wrap="square" lIns="0" tIns="0" rIns="0" bIns="0" numCol="1" spcCol="0" rtlCol="0" fromWordArt="0" anchor="t" anchorCtr="0" forceAA="0" compatLnSpc="1">
+                        <a:prstTxWarp prst="textNoShape">
+                          <a:avLst/>
+                        </a:prstTxWarp>
+                        <a:spAutoFit/>
+                      </wps:bodyPr>
+                    </wps:wsp>
+                  </a:graphicData>
+                </a:graphic>
+              </wp:anchor>
+            </w:drawing>
+          </mc:Choice>
+          <mc:Fallback>
+            <w:pict>
+              <v:shape id="文本框 57" o:spid="_x0000_s1034" type="#_x0000_t202" style="position:absolute;left:0;text-align:left;margin-left:65.45pt;margin-top:608.2pt;width:314.55pt;height:23pt;z-index:251953664;visibility:visible;mso-wrap-style:square;mso-wrap-distance-left:9pt;mso-wrap-distance-top:0;mso-wrap-distance-right:9pt;mso-wrap-distance-bottom:0;mso-position-horizontal:absolute;mso-position-horizontal-relative:text;mso-position-vertical:absolute;mso-position-vertical-relative:text;v-text-anchor:top" o:gfxdata="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" stroked="f">
+                <v:textbox style="mso-fit-shape-to-text:t" inset="0,0,0,0">
+                  <w:txbxContent>
+                    <w:p>
+                      <w:pPr>
+                        <w:pStyle w:val="af0"/>
+                        <w:rPr>
+                          <w:rFonts w:ascii="Arial" w:eastAsia="宋体" w:hAnsi="Arial" w:cs="Times New Roman"/>
+                          <w:noProof/>
+                          <w:lang w:val="en-US"/>
+                        </w:rPr>
+                      </w:pPr>
+                      <w:r>
+                        <w:t xml:space="preserve">Figure </w:t>
+                      </w:r>
+                      <w:r>
+                        <w:fldChar w:fldCharType="begin"/>
+                      </w:r>
+                      <w:r>
+                        <w:instrText xml:space="preserve"> SEQ Figure \* ARABIC </w:instrText>
+                      </w:r>
+                      <w:r>
+                        <w:fldChar w:fldCharType="separate"/>
+                      </w:r>
+                      <w:r>
+                        <w:rPr>
+                          <w:noProof/>
+                        </w:rPr>
+                        <w:t>38</w:t>
+                      </w:r>
+                      <w:r>
+                        <w:fldChar w:fldCharType="end"/>
+                      </w:r>
+                      <w:r>
+                        <w:tab/>
+                        <w:t xml:space="preserve">Diagramme de séquences applicatives du scénario </w:t>
+                      </w:r>
+                      <w:proofErr w:type="spellStart"/>
+                      <w:r>
+                        <w:t>ScExceptionCréerProjetQuantitéNonSuffisant</w:t>
+                      </w:r>
+                      <w:proofErr w:type="spellEnd"/>
+                    </w:p>
+                  </w:txbxContent>
+                </v:textbox>
+                <w10:wrap type="through"/>
+              </v:shape>
+            </w:pict>
+          </mc:Fallback>
+        </mc:AlternateContent>
+      </w:r>
+      <w:r>
+        <w:rPr>
+          <w:noProof/>
+          <w:lang w:val="en-US" w:eastAsia="zh-CN"/>
+        </w:rPr>
+        <w:drawing>
+          <wp:anchor distT="0" distB="0" distL="114300" distR="114300" simplePos="0" relativeHeight="251951616" behindDoc="0" locked="0" layoutInCell="1" allowOverlap="1" wp14:anchorId="08EA0EE6" wp14:editId="58782EB1">
+            <wp:simplePos x="0" y="0"/>
+            <wp:positionH relativeFrom="column">
+              <wp:posOffset>-1005840</wp:posOffset>
+            </wp:positionH>
+            <wp:positionV relativeFrom="paragraph">
+              <wp:posOffset>1835150</wp:posOffset>
+            </wp:positionV>
+            <wp:extent cx="7668895" cy="3994785"/>
+            <wp:effectExtent l="8255" t="0" r="10160" b="10160"/>
+            <wp:wrapTopAndBottom/>
+            <wp:docPr id="53" name="图片 53"/>
+            <wp:cNvGraphicFramePr>
+              <a:graphicFrameLocks xmlns:a="http://schemas.openxmlformats.org/drawingml/2006/main" noChangeAspect="1"/>
+            </wp:cNvGraphicFramePr>
+            <a:graphic xmlns:a="http://schemas.openxmlformats.org/drawingml/2006/main">
+              <a:graphicData uri="http://schemas.openxmlformats.org/drawingml/2006/picture">
+                <pic:pic xmlns:pic="http://schemas.openxmlformats.org/drawingml/2006/picture">
+                  <pic:nvPicPr>
+                    <pic:cNvPr id="4" name="ScExceptionCréerProjetQuantitéNonSuffisant.jpg"/>
+                    <pic:cNvPicPr/>
+                  </pic:nvPicPr>
+                  <pic:blipFill>
+                    <a:blip r:embed="rId57">
+                      <a:extLst>
+                        <a:ext uri="{28A0092B-C50C-407E-A947-70E740481C1C}">
+                          <a14:useLocalDpi xmlns:a14="http://schemas.microsoft.com/office/drawing/2010/main" val="0"/>
+                        </a:ext>
+                      </a:extLst>
+                    </a:blip>
+                    <a:stretch>
+                      <a:fillRect/>
+                    </a:stretch>
+                  </pic:blipFill>
+                  <pic:spPr>
+                    <a:xfrm rot="16200000">
+                      <a:off x="0" y="0"/>
+                      <a:ext cx="7668895" cy="3994785"/>
+                    </a:xfrm>
+                    <a:prstGeom prst="rect">
+                      <a:avLst/>
+                    </a:prstGeom>
+                  </pic:spPr>
+                </pic:pic>
+              </a:graphicData>
+            </a:graphic>
+            <wp14:sizeRelH relativeFrom="page">
+              <wp14:pctWidth>0</wp14:pctWidth>
+            </wp14:sizeRelH>
+            <wp14:sizeRelV relativeFrom="page">
+              <wp14:pctHeight>0</wp14:pctHeight>
+            </wp14:sizeRelV>
+          </wp:anchor>
+        </w:drawing>
+      </w:r>
+    </w:p>
+    <w:p>
+      <w:pPr>
+        <w:ind w:left="720"/>
+      </w:pPr>
+      <w:r>
+        <w:rPr>
+          <w:noProof/>
+        </w:rPr>
+        <w:lastRenderedPageBreak/>
+        <mc:AlternateContent>
+          <mc:Choice Requires="wps">
+            <w:drawing>
+              <wp:anchor distT="0" distB="0" distL="114300" distR="114300" simplePos="0" relativeHeight="251956736" behindDoc="0" locked="0" layoutInCell="1" allowOverlap="1" wp14:anchorId="5711C31E" wp14:editId="5F77313C">
+                <wp:simplePos x="0" y="0"/>
+                <wp:positionH relativeFrom="column">
+                  <wp:posOffset>831215</wp:posOffset>
+                </wp:positionH>
+                <wp:positionV relativeFrom="paragraph">
+                  <wp:posOffset>8053705</wp:posOffset>
+                </wp:positionV>
+                <wp:extent cx="3850005" cy="438150"/>
+                <wp:effectExtent l="0" t="0" r="0" b="0"/>
+                <wp:wrapThrough wrapText="bothSides">
+                  <wp:wrapPolygon edited="0">
+                    <wp:start x="0" y="0"/>
+                    <wp:lineTo x="0" y="0"/>
+                    <wp:lineTo x="0" y="0"/>
+                  </wp:wrapPolygon>
+                </wp:wrapThrough>
+                <wp:docPr id="60" name="文本框 60"/>
+                <wp:cNvGraphicFramePr/>
+                <a:graphic xmlns:a="http://schemas.openxmlformats.org/drawingml/2006/main">
+                  <a:graphicData uri="http://schemas.microsoft.com/office/word/2010/wordprocessingShape">
+                    <wps:wsp>
+                      <wps:cNvSpPr txBox="1"/>
+                      <wps:spPr>
+                        <a:xfrm>
+                          <a:off x="0" y="0"/>
+                          <a:ext cx="3850005" cy="438150"/>
+                        </a:xfrm>
+                        <a:prstGeom prst="rect">
+                          <a:avLst/>
+                        </a:prstGeom>
+                        <a:solidFill>
+                          <a:prstClr val="white"/>
+                        </a:solidFill>
+                        <a:ln>
+                          <a:noFill/>
+                        </a:ln>
+                        <a:effectLst/>
+                        <a:extLst>
+                          <a:ext uri="{C572A759-6A51-4108-AA02-DFA0A04FC94B}">
+                            <ma14:wrappingTextBoxFlag xmlns:ma14="http://schemas.microsoft.com/office/mac/drawingml/2011/main"/>
+                          </a:ext>
+                        </a:extLst>
+                      </wps:spPr>
+                      <wps:txbx>
+                        <w:txbxContent>
+                          <w:p>
+                            <w:pPr>
+                              <w:pStyle w:val="af0"/>
+                              <w:rPr>
+                                <w:rFonts w:ascii="Arial" w:eastAsia="宋体" w:hAnsi="Arial" w:cs="Times New Roman"/>
+                                <w:noProof/>
+                                <w:lang w:val="en-US"/>
+                              </w:rPr>
+                            </w:pPr>
+                            <w:r>
+                              <w:t xml:space="preserve">Figure </w:t>
+                            </w:r>
+                            <w:r>
+                              <w:fldChar w:fldCharType="begin"/>
+                            </w:r>
+                            <w:r>
+                              <w:instrText xml:space="preserve"> SEQ Figure \* ARABIC </w:instrText>
+                            </w:r>
+                            <w:r>
+                              <w:fldChar w:fldCharType="separate"/>
+                            </w:r>
+                            <w:r>
+                              <w:rPr>
+                                <w:noProof/>
+                              </w:rPr>
+                              <w:t>39</w:t>
+                            </w:r>
+                            <w:r>
+                              <w:fldChar w:fldCharType="end"/>
+                            </w:r>
+                            <w:r>
+                              <w:tab/>
+                            </w:r>
+                            <w:r>
+                              <w:t xml:space="preserve">Diagramme de séquences applicatives du scénario </w:t>
+                            </w:r>
+                            <w:proofErr w:type="spellStart"/>
+                            <w:r>
+                              <w:t>ScExceptionCréerProjeSansContratExistant</w:t>
+                            </w:r>
+                            <w:proofErr w:type="spellEnd"/>
+                          </w:p>
+                          <w:p>
+                            <w:pPr>
+                              <w:pStyle w:val="af0"/>
+                              <w:rPr>
+                                <w:rFonts w:ascii="Arial" w:eastAsia="宋体" w:hAnsi="Arial" w:cs="Times New Roman"/>
+                                <w:noProof/>
+                                <w:lang w:val="en-US"/>
+                              </w:rPr>
+                            </w:pPr>
+                          </w:p>
+                        </w:txbxContent>
+                      </wps:txbx>
+                      <wps:bodyPr rot="0" spcFirstLastPara="0" vertOverflow="overflow" horzOverflow="overflow" vert="horz" wrap="square" lIns="0" tIns="0" rIns="0" bIns="0" numCol="1" spcCol="0" rtlCol="0" fromWordArt="0" anchor="t" anchorCtr="0" forceAA="0" compatLnSpc="1">
+                        <a:prstTxWarp prst="textNoShape">
+                          <a:avLst/>
+                        </a:prstTxWarp>
+                        <a:spAutoFit/>
+                      </wps:bodyPr>
+                    </wps:wsp>
+                  </a:graphicData>
+                </a:graphic>
+              </wp:anchor>
+            </w:drawing>
+          </mc:Choice>
+          <mc:Fallback>
+            <w:pict>
+              <v:shape id="文本框 60" o:spid="_x0000_s1035" type="#_x0000_t202" style="position:absolute;left:0;text-align:left;margin-left:65.45pt;margin-top:634.15pt;width:303.15pt;height:34.5pt;z-index:251956736;visibility:visible;mso-wrap-style:square;mso-wrap-distance-left:9pt;mso-wrap-distance-top:0;mso-wrap-distance-right:9pt;mso-wrap-distance-bottom:0;mso-position-horizontal:absolute;mso-position-horizontal-relative:text;mso-position-vertical:absolute;mso-position-vertical-relative:text;v-text-anchor:top" o:gfxdata="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" stroked="f">
+                <v:textbox style="mso-fit-shape-to-text:t" inset="0,0,0,0">
+                  <w:txbxContent>
+                    <w:p>
+                      <w:pPr>
+                        <w:pStyle w:val="af0"/>
+                        <w:rPr>
+                          <w:rFonts w:ascii="Arial" w:eastAsia="宋体" w:hAnsi="Arial" w:cs="Times New Roman"/>
+                          <w:noProof/>
+                          <w:lang w:val="en-US"/>
+                        </w:rPr>
+                      </w:pPr>
+                      <w:r>
+                        <w:t xml:space="preserve">Figure </w:t>
+                      </w:r>
+                      <w:r>
+                        <w:fldChar w:fldCharType="begin"/>
+                      </w:r>
+                      <w:r>
+                        <w:instrText xml:space="preserve"> SEQ Figure \* ARABIC </w:instrText>
+                      </w:r>
+                      <w:r>
+                        <w:fldChar w:fldCharType="separate"/>
+                      </w:r>
+                      <w:r>
+                        <w:rPr>
+                          <w:noProof/>
+                        </w:rPr>
+                        <w:t>39</w:t>
+                      </w:r>
+                      <w:r>
+                        <w:fldChar w:fldCharType="end"/>
+                      </w:r>
+                      <w:r>
+                        <w:tab/>
+                      </w:r>
+                      <w:r>
+                        <w:t xml:space="preserve">Diagramme de séquences applicatives du scénario </w:t>
+                      </w:r>
+                      <w:proofErr w:type="spellStart"/>
+                      <w:r>
+                        <w:t>ScExceptionCréerProjeSansContratExistant</w:t>
+                      </w:r>
+                      <w:proofErr w:type="spellEnd"/>
+                    </w:p>
+                    <w:p>
+                      <w:pPr>
+                        <w:pStyle w:val="af0"/>
+                        <w:rPr>
+                          <w:rFonts w:ascii="Arial" w:eastAsia="宋体" w:hAnsi="Arial" w:cs="Times New Roman"/>
+                          <w:noProof/>
+                          <w:lang w:val="en-US"/>
+                        </w:rPr>
+                      </w:pPr>
+                    </w:p>
+                  </w:txbxContent>
+                </v:textbox>
+                <w10:wrap type="through"/>
+              </v:shape>
+            </w:pict>
+          </mc:Fallback>
+        </mc:AlternateContent>
+      </w:r>
+      <w:r>
+        <w:rPr>
+          <w:noProof/>
+          <w:lang w:val="en-US" w:eastAsia="zh-CN"/>
+        </w:rPr>
+        <w:drawing>
+          <wp:anchor distT="0" distB="0" distL="114300" distR="114300" simplePos="0" relativeHeight="251954688" behindDoc="0" locked="0" layoutInCell="1" allowOverlap="1" wp14:anchorId="0D27B33C" wp14:editId="7DE940CD">
+            <wp:simplePos x="0" y="0"/>
+            <wp:positionH relativeFrom="column">
+              <wp:posOffset>-1188720</wp:posOffset>
+            </wp:positionH>
+            <wp:positionV relativeFrom="paragraph">
+              <wp:posOffset>2126615</wp:posOffset>
+            </wp:positionV>
+            <wp:extent cx="7890510" cy="3850005"/>
+            <wp:effectExtent l="0" t="11748" r="0" b="0"/>
+            <wp:wrapTopAndBottom/>
+            <wp:docPr id="59" name="图片 59"/>
+            <wp:cNvGraphicFramePr>
+              <a:graphicFrameLocks xmlns:a="http://schemas.openxmlformats.org/drawingml/2006/main" noChangeAspect="1"/>
+            </wp:cNvGraphicFramePr>
+            <a:graphic xmlns:a="http://schemas.openxmlformats.org/drawingml/2006/main">
+              <a:graphicData uri="http://schemas.openxmlformats.org/drawingml/2006/picture">
+                <pic:pic xmlns:pic="http://schemas.openxmlformats.org/drawingml/2006/picture">
+                  <pic:nvPicPr>
+                    <pic:cNvPr id="5" name="ScExceptionCréerProjeSansContratExistant.jpg"/>
+                    <pic:cNvPicPr/>
+                  </pic:nvPicPr>
+                  <pic:blipFill>
+                    <a:blip r:embed="rId58">
+                      <a:extLst>
+                        <a:ext uri="{28A0092B-C50C-407E-A947-70E740481C1C}">
+                          <a14:useLocalDpi xmlns:a14="http://schemas.microsoft.com/office/drawing/2010/main" val="0"/>
+                        </a:ext>
+                      </a:extLst>
+                    </a:blip>
+                    <a:stretch>
+                      <a:fillRect/>
+                    </a:stretch>
+                  </pic:blipFill>
+                  <pic:spPr>
+                    <a:xfrm rot="16200000">
+                      <a:off x="0" y="0"/>
+                      <a:ext cx="7890510" cy="3850005"/>
+                    </a:xfrm>
+                    <a:prstGeom prst="rect">
+                      <a:avLst/>
+                    </a:prstGeom>
+                  </pic:spPr>
+                </pic:pic>
+              </a:graphicData>
+            </a:graphic>
+            <wp14:sizeRelH relativeFrom="page">
+              <wp14:pctWidth>0</wp14:pctWidth>
+            </wp14:sizeRelH>
+            <wp14:sizeRelV relativeFrom="page">
+              <wp14:pctHeight>0</wp14:pctHeight>
+            </wp14:sizeRelV>
+          </wp:anchor>
+        </w:drawing>
+      </w:r>
+    </w:p>
+    <w:p>
+      <w:pPr>
+        <w:ind w:left="720"/>
+      </w:pPr>
+    </w:p>
+    <w:p>
+      <w:pPr>
+        <w:ind w:left="720"/>
+      </w:pPr>
+    </w:p>
+    <w:p>
+      <w:pPr>
+        <w:ind w:left="720"/>
+      </w:pPr>
+    </w:p>
+    <w:p>
+      <w:pPr>
+        <w:ind w:left="720"/>
+      </w:pPr>
+    </w:p>
+    <w:p>
+      <w:pPr>
+        <w:ind w:left="720"/>
+      </w:pPr>
+    </w:p>
+    <w:p>
+      <w:pPr>
+        <w:jc w:val="both"/>
+      </w:pPr>
       <w:r>
         <w:t xml:space="preserve">Le modèles des composants applicatifs est représenté par un diagramme de classes UML stéréotypées “composant applicatifs - ‘couche’” dans la </w:t>
       </w:r>
@@ -23223,7 +25116,7 @@
       </w:r>
       <w:proofErr w:type="spellEnd"/>
       <w:r>
-        <w:t xml:space="preserve"> des diagrammes de séquence applicatives.</w:t>
+        <w:t xml:space="preserve"> des diagrammes de séquence applicatives</w:t>
       </w:r>
     </w:p>
     <w:p>
@@ -23231,7 +25124,6 @@
         <w:ind w:left="720"/>
       </w:pPr>
       <w:r>
-        <w:lastRenderedPageBreak/>
         <w:t xml:space="preserve">//TODO: </w:t>
       </w:r>
       <w:proofErr w:type="spellStart"/>
@@ -24696,7 +26588,6 @@
               <w:jc w:val="center"/>
             </w:pPr>
             <w:r>
-              <w:lastRenderedPageBreak/>
               <w:t>DF Contributeur</w:t>
             </w:r>
           </w:p>
@@ -25498,7 +27389,7 @@
                           <pic:cNvPicPr preferRelativeResize="0"/>
                         </pic:nvPicPr>
                         <pic:blipFill>
-                          <a:blip r:embed="rId52"/>
+                          <a:blip r:embed="rId59"/>
                           <a:srcRect/>
                           <a:stretch>
                             <a:fillRect/>
@@ -25603,7 +27494,7 @@
       </w:pPr>
     </w:p>
     <w:sectPr>
-      <w:headerReference w:type="default" r:id="rId53"/>
+      <w:headerReference w:type="default" r:id="rId60"/>
       <w:type w:val="evenPage"/>
       <w:pgSz w:w="11899" w:h="16838" w:code="9"/>
       <w:pgMar w:top="1418" w:right="1418" w:bottom="1418" w:left="1418" w:header="567" w:footer="567" w:gutter="0"/>
@@ -34194,7 +36085,7 @@
 </file>
 
 <file path=customXml/itemProps1.xml><?xml version="1.0" encoding="utf-8"?>
-<ds:datastoreItem xmlns:ds="http://schemas.openxmlformats.org/officeDocument/2006/customXml" ds:itemID="{5E941A54-AB9D-B743-9F61-22461CE5F5AA}">
+<ds:datastoreItem xmlns:ds="http://schemas.openxmlformats.org/officeDocument/2006/customXml" ds:itemID="{83B01EB7-C3C2-F144-8F12-02D08F8D195C}">
   <ds:schemaRefs>
     <ds:schemaRef ds:uri="http://schemas.openxmlformats.org/officeDocument/2006/bibliography"/>
   </ds:schemaRefs>

</xml_diff>